<commit_message>
new 9/11 - 24h
</commit_message>
<xml_diff>
--- a/reports/Báo cáo.docx
+++ b/reports/Báo cáo.docx
@@ -2385,7 +2385,7 @@
           <w:bCs/>
           <w:color w:val="000000"/>
         </w:rPr>
-        <w:t>Chương I:</w:t>
+        <w:t>Chương 1</w:t>
       </w:r>
       <w:r>
         <w:rPr>
@@ -2394,7 +2394,7 @@
           <w:bCs/>
           <w:color w:val="000000"/>
         </w:rPr>
-        <w:t xml:space="preserve"> </w:t>
+        <w:t>:</w:t>
       </w:r>
       <w:r>
         <w:rPr>
@@ -2403,7 +2403,7 @@
           <w:bCs/>
           <w:color w:val="000000"/>
         </w:rPr>
-        <w:t>Đặ</w:t>
+        <w:t xml:space="preserve"> </w:t>
       </w:r>
       <w:r>
         <w:rPr>
@@ -2412,7 +2412,7 @@
           <w:bCs/>
           <w:color w:val="000000"/>
         </w:rPr>
-        <w:t>t</w:t>
+        <w:t>Đặ</w:t>
       </w:r>
       <w:r>
         <w:rPr>
@@ -2421,151 +2421,7 @@
           <w:bCs/>
           <w:color w:val="000000"/>
         </w:rPr>
-        <w:t xml:space="preserve"> vấn đề và định hướng giải pháp</w:t>
-      </w:r>
-    </w:p>
-    <w:p>
-      <w:pPr>
-        <w:jc w:val="both"/>
-        <w:rPr>
-          <w:rFonts w:ascii="TimesNewRomanPSMT" w:hAnsi="TimesNewRomanPSMT"/>
-          <w:color w:val="000000"/>
-        </w:rPr>
-      </w:pPr>
-      <w:r>
-        <w:rPr>
-          <w:rFonts w:ascii="TimesNewRomanPS-BoldMT" w:hAnsi="TimesNewRomanPS-BoldMT"/>
-          <w:bCs/>
-          <w:color w:val="000000"/>
-        </w:rPr>
-        <w:t>- Thực trạng</w:t>
-      </w:r>
-      <w:r>
-        <w:rPr>
-          <w:rFonts w:ascii="TimesNewRomanPS-BoldMT" w:hAnsi="TimesNewRomanPS-BoldMT"/>
-          <w:bCs/>
-          <w:color w:val="000000"/>
-        </w:rPr>
-        <w:t xml:space="preserve"> về website bán hàng</w:t>
-      </w:r>
-      <w:r>
-        <w:rPr>
-          <w:rFonts w:ascii="TimesNewRomanPS-BoldMT" w:hAnsi="TimesNewRomanPS-BoldMT"/>
-          <w:bCs/>
-          <w:color w:val="000000"/>
-        </w:rPr>
-        <w:t xml:space="preserve"> và giới thiệu về cửa hàng Tuấn Phương Sports</w:t>
-      </w:r>
-      <w:r>
-        <w:rPr>
-          <w:rFonts w:ascii="TimesNewRomanPS-BoldMT" w:hAnsi="TimesNewRomanPS-BoldMT"/>
-          <w:bCs/>
-          <w:color w:val="000000"/>
-        </w:rPr>
-        <w:t>.</w:t>
-      </w:r>
-    </w:p>
-    <w:p>
-      <w:pPr>
-        <w:jc w:val="both"/>
-        <w:rPr>
-          <w:rFonts w:ascii="TimesNewRomanPS-BoldMT" w:hAnsi="TimesNewRomanPS-BoldMT"/>
-          <w:color w:val="000000"/>
-        </w:rPr>
-      </w:pPr>
-      <w:r>
-        <w:rPr>
-          <w:rFonts w:ascii="TimesNewRomanPS-BoldMT" w:hAnsi="TimesNewRomanPS-BoldMT"/>
-          <w:color w:val="000000"/>
-        </w:rPr>
-        <w:t xml:space="preserve">- </w:t>
-      </w:r>
-      <w:r>
-        <w:rPr>
-          <w:rFonts w:ascii="TimesNewRomanPS-BoldMT" w:hAnsi="TimesNewRomanPS-BoldMT"/>
-          <w:color w:val="000000"/>
-        </w:rPr>
-        <w:t>Xác định mục tiêu của đồ</w:t>
-      </w:r>
-      <w:r>
-        <w:rPr>
-          <w:rFonts w:ascii="TimesNewRomanPS-BoldMT" w:hAnsi="TimesNewRomanPS-BoldMT"/>
-          <w:color w:val="000000"/>
-        </w:rPr>
-        <w:t xml:space="preserve"> án, các vấn đề cần giải quyết.</w:t>
-      </w:r>
-    </w:p>
-    <w:p>
-      <w:pPr>
-        <w:jc w:val="both"/>
-        <w:rPr>
-          <w:rFonts w:ascii="TimesNewRomanPS-BoldMT" w:hAnsi="TimesNewRomanPS-BoldMT"/>
-          <w:color w:val="000000"/>
-        </w:rPr>
-      </w:pPr>
-      <w:r>
-        <w:rPr>
-          <w:rFonts w:ascii="TimesNewRomanPS-BoldMT" w:hAnsi="TimesNewRomanPS-BoldMT"/>
-          <w:color w:val="000000"/>
-        </w:rPr>
-        <w:t>- Đ</w:t>
-      </w:r>
-      <w:r>
-        <w:rPr>
-          <w:rFonts w:ascii="TimesNewRomanPS-BoldMT" w:hAnsi="TimesNewRomanPS-BoldMT"/>
-          <w:color w:val="000000"/>
-        </w:rPr>
-        <w:t>ịnh hướng giải pháp, c</w:t>
-      </w:r>
-      <w:r>
-        <w:rPr>
-          <w:rFonts w:ascii="TimesNewRomanPS-BoldMT" w:hAnsi="TimesNewRomanPS-BoldMT"/>
-          <w:color w:val="000000"/>
-        </w:rPr>
-        <w:t>ông cụ và ngôn ngữ phát triển.</w:t>
-      </w:r>
-    </w:p>
-    <w:p>
-      <w:pPr>
-        <w:rPr>
-          <w:rFonts w:ascii="TimesNewRomanPS-BoldMT" w:hAnsi="TimesNewRomanPS-BoldMT"/>
-          <w:color w:val="000000"/>
-        </w:rPr>
-      </w:pPr>
-      <w:r>
-        <w:rPr>
-          <w:rFonts w:ascii="TimesNewRomanPS-BoldMT" w:hAnsi="TimesNewRomanPS-BoldMT"/>
-          <w:color w:val="000000"/>
-        </w:rPr>
-        <w:t>- Các kiến thức cần thiết (</w:t>
-      </w:r>
-      <w:r>
-        <w:rPr>
-          <w:rFonts w:ascii="TimesNewRomanPS-BoldMT" w:hAnsi="TimesNewRomanPS-BoldMT"/>
-          <w:color w:val="000000"/>
-        </w:rPr>
-        <w:t>cơ sở lý thuyết</w:t>
-      </w:r>
-      <w:r>
-        <w:rPr>
-          <w:rFonts w:ascii="TimesNewRomanPS-BoldMT" w:hAnsi="TimesNewRomanPS-BoldMT"/>
-          <w:color w:val="000000"/>
-        </w:rPr>
-        <w:t>) để có thể thực hiện đề tài</w:t>
-      </w:r>
-      <w:r>
-        <w:rPr>
-          <w:rFonts w:ascii="TimesNewRomanPS-BoldMT" w:hAnsi="TimesNewRomanPS-BoldMT"/>
-          <w:color w:val="000000"/>
-        </w:rPr>
-        <w:t>.</w:t>
-      </w:r>
-      <w:r>
-        <w:rPr>
-          <w:rFonts w:ascii="TimesNewRomanPS-BoldMT" w:hAnsi="TimesNewRomanPS-BoldMT"/>
-          <w:color w:val="000000"/>
-        </w:rPr>
-        <w:br/>
+        <w:t>t</w:t>
       </w:r>
       <w:r>
         <w:rPr>
@@ -2574,7 +2430,48 @@
           <w:bCs/>
           <w:color w:val="000000"/>
         </w:rPr>
-        <w:t>Chương II: Các kết quả đạt được</w:t>
+        <w:t xml:space="preserve"> vấn đề và định hướng giải pháp</w:t>
+      </w:r>
+    </w:p>
+    <w:p>
+      <w:pPr>
+        <w:jc w:val="both"/>
+        <w:rPr>
+          <w:rFonts w:ascii="TimesNewRomanPSMT" w:hAnsi="TimesNewRomanPSMT"/>
+          <w:color w:val="000000"/>
+        </w:rPr>
+      </w:pPr>
+      <w:r>
+        <w:rPr>
+          <w:rFonts w:ascii="TimesNewRomanPS-BoldMT" w:hAnsi="TimesNewRomanPS-BoldMT"/>
+          <w:bCs/>
+          <w:color w:val="000000"/>
+        </w:rPr>
+        <w:t>- Thực trạng</w:t>
+      </w:r>
+      <w:r>
+        <w:rPr>
+          <w:rFonts w:ascii="TimesNewRomanPS-BoldMT" w:hAnsi="TimesNewRomanPS-BoldMT"/>
+          <w:bCs/>
+          <w:color w:val="000000"/>
+        </w:rPr>
+        <w:t xml:space="preserve"> về website bán hàng</w:t>
+      </w:r>
+      <w:r>
+        <w:rPr>
+          <w:rFonts w:ascii="TimesNewRomanPS-BoldMT" w:hAnsi="TimesNewRomanPS-BoldMT"/>
+          <w:bCs/>
+          <w:color w:val="000000"/>
+        </w:rPr>
+        <w:t xml:space="preserve"> và giới thiệu về cửa hàng Tuấn Phương Sports</w:t>
+      </w:r>
+      <w:r>
+        <w:rPr>
+          <w:rFonts w:ascii="TimesNewRomanPS-BoldMT" w:hAnsi="TimesNewRomanPS-BoldMT"/>
+          <w:bCs/>
+          <w:color w:val="000000"/>
+        </w:rPr>
+        <w:t>.</w:t>
       </w:r>
     </w:p>
     <w:p>
@@ -2590,21 +2487,21 @@
           <w:rFonts w:ascii="TimesNewRomanPS-BoldMT" w:hAnsi="TimesNewRomanPS-BoldMT"/>
           <w:color w:val="000000"/>
         </w:rPr>
-        <w:t xml:space="preserve">- Phân tích yêu cầu: trình bày </w:t>
+        <w:t xml:space="preserve">- </w:t>
       </w:r>
       <w:r>
         <w:rPr>
           <w:rFonts w:ascii="TimesNewRomanPS-BoldMT" w:hAnsi="TimesNewRomanPS-BoldMT"/>
           <w:color w:val="000000"/>
         </w:rPr>
-        <w:t xml:space="preserve">các </w:t>
+        <w:t>Xác định mục tiêu của đồ</w:t>
       </w:r>
       <w:r>
         <w:rPr>
           <w:rFonts w:ascii="TimesNewRomanPS-BoldMT" w:hAnsi="TimesNewRomanPS-BoldMT"/>
           <w:color w:val="000000"/>
         </w:rPr>
-        <w:t>kết quả đặc tả chức năng của hệ thống.</w:t>
+        <w:t xml:space="preserve"> án, các vấn đề cần giải quyết.</w:t>
       </w:r>
     </w:p>
     <w:p>
@@ -2620,26 +2517,25 @@
           <w:rFonts w:ascii="TimesNewRomanPS-BoldMT" w:hAnsi="TimesNewRomanPS-BoldMT"/>
           <w:color w:val="000000"/>
         </w:rPr>
-        <w:t xml:space="preserve">- Thiết kế hệ thống: trình bày </w:t>
+        <w:t>- Đ</w:t>
       </w:r>
       <w:r>
         <w:rPr>
           <w:rFonts w:ascii="TimesNewRomanPS-BoldMT" w:hAnsi="TimesNewRomanPS-BoldMT"/>
           <w:color w:val="000000"/>
         </w:rPr>
-        <w:t xml:space="preserve">các </w:t>
+        <w:t>ịnh hướng giải pháp, c</w:t>
       </w:r>
       <w:r>
         <w:rPr>
           <w:rFonts w:ascii="TimesNewRomanPS-BoldMT" w:hAnsi="TimesNewRomanPS-BoldMT"/>
           <w:color w:val="000000"/>
         </w:rPr>
-        <w:t>kết quả phân tích và thiết kế hệ thống.</w:t>
-      </w:r>
-    </w:p>
-    <w:p>
-      <w:pPr>
-        <w:jc w:val="both"/>
+        <w:t>ông cụ và ngôn ngữ phát triển.</w:t>
+      </w:r>
+    </w:p>
+    <w:p>
+      <w:pPr>
         <w:rPr>
           <w:rFonts w:ascii="TimesNewRomanPS-BoldMT" w:hAnsi="TimesNewRomanPS-BoldMT"/>
           <w:color w:val="000000"/>
@@ -2650,54 +2546,36 @@
           <w:rFonts w:ascii="TimesNewRomanPS-BoldMT" w:hAnsi="TimesNewRomanPS-BoldMT"/>
           <w:color w:val="000000"/>
         </w:rPr>
-        <w:t>- Cài đăt hệ thống: trình bày cách cài đặt.</w:t>
-      </w:r>
-    </w:p>
-    <w:p>
-      <w:pPr>
-        <w:jc w:val="both"/>
+        <w:t>- Các kiến thức cần thiết (</w:t>
+      </w:r>
+      <w:r>
         <w:rPr>
           <w:rFonts w:ascii="TimesNewRomanPS-BoldMT" w:hAnsi="TimesNewRomanPS-BoldMT"/>
           <w:color w:val="000000"/>
         </w:rPr>
-      </w:pPr>
+        <w:t>cơ sở lý thuyết</w:t>
+      </w:r>
       <w:r>
         <w:rPr>
           <w:rFonts w:ascii="TimesNewRomanPS-BoldMT" w:hAnsi="TimesNewRomanPS-BoldMT"/>
           <w:color w:val="000000"/>
         </w:rPr>
-        <w:t xml:space="preserve">- Kiểm thử hệ thống: trình bày </w:t>
+        <w:t>) để có thể thực hiện đề tài</w:t>
       </w:r>
       <w:r>
         <w:rPr>
           <w:rFonts w:ascii="TimesNewRomanPS-BoldMT" w:hAnsi="TimesNewRomanPS-BoldMT"/>
           <w:color w:val="000000"/>
         </w:rPr>
-        <w:t xml:space="preserve">các </w:t>
+        <w:t>.</w:t>
       </w:r>
       <w:r>
         <w:rPr>
           <w:rFonts w:ascii="TimesNewRomanPS-BoldMT" w:hAnsi="TimesNewRomanPS-BoldMT"/>
           <w:color w:val="000000"/>
         </w:rPr>
-        <w:t>kết quả kiểm thử</w:t>
-      </w:r>
-      <w:r>
-        <w:rPr>
-          <w:rFonts w:ascii="TimesNewRomanPS-BoldMT" w:hAnsi="TimesNewRomanPS-BoldMT"/>
-          <w:color w:val="000000"/>
-        </w:rPr>
-        <w:t xml:space="preserve"> hệ thống.</w:t>
-      </w:r>
-    </w:p>
-    <w:p>
-      <w:pPr>
-        <w:jc w:val="both"/>
-        <w:rPr>
-          <w:rFonts w:ascii="TimesNewRomanPS-BoldMT" w:hAnsi="TimesNewRomanPS-BoldMT"/>
-          <w:color w:val="000000"/>
-        </w:rPr>
-      </w:pPr>
+        <w:br/>
+      </w:r>
       <w:r>
         <w:rPr>
           <w:rFonts w:ascii="TimesNewRomanPS-BoldMT" w:hAnsi="TimesNewRomanPS-BoldMT"/>
@@ -2705,7 +2583,7 @@
           <w:bCs/>
           <w:color w:val="000000"/>
         </w:rPr>
-        <w:t>Chương III:</w:t>
+        <w:t>Chương 2</w:t>
       </w:r>
       <w:r>
         <w:rPr>
@@ -2714,7 +2592,7 @@
           <w:bCs/>
           <w:color w:val="000000"/>
         </w:rPr>
-        <w:t xml:space="preserve"> Kết </w:t>
+        <w:t xml:space="preserve">: </w:t>
       </w:r>
       <w:r>
         <w:rPr>
@@ -2723,7 +2601,7 @@
           <w:bCs/>
           <w:color w:val="000000"/>
         </w:rPr>
-        <w:t>luận và hướng phát triển</w:t>
+        <w:t>Phân tích yêu cầu</w:t>
       </w:r>
     </w:p>
     <w:p>
@@ -2739,37 +2617,35 @@
           <w:rFonts w:ascii="TimesNewRomanPS-BoldMT" w:hAnsi="TimesNewRomanPS-BoldMT"/>
           <w:color w:val="000000"/>
         </w:rPr>
-        <w:t xml:space="preserve">- </w:t>
+        <w:t>-</w:t>
       </w:r>
       <w:r>
         <w:rPr>
           <w:rFonts w:ascii="TimesNewRomanPS-BoldMT" w:hAnsi="TimesNewRomanPS-BoldMT"/>
           <w:color w:val="000000"/>
         </w:rPr>
-        <w:t xml:space="preserve">Kết luận chung cho đồ án: </w:t>
+        <w:t xml:space="preserve"> T</w:t>
       </w:r>
       <w:r>
         <w:rPr>
           <w:rFonts w:ascii="TimesNewRomanPS-BoldMT" w:hAnsi="TimesNewRomanPS-BoldMT"/>
           <w:color w:val="000000"/>
         </w:rPr>
-        <w:t>các công việc đã làm được và chưa làm được.</w:t>
-      </w:r>
-    </w:p>
-    <w:p>
-      <w:pPr>
-        <w:jc w:val="both"/>
+        <w:t xml:space="preserve">rình bày </w:t>
+      </w:r>
+      <w:r>
         <w:rPr>
           <w:rFonts w:ascii="TimesNewRomanPS-BoldMT" w:hAnsi="TimesNewRomanPS-BoldMT"/>
           <w:color w:val="000000"/>
         </w:rPr>
-      </w:pPr>
+        <w:t xml:space="preserve">các </w:t>
+      </w:r>
       <w:r>
         <w:rPr>
           <w:rFonts w:ascii="TimesNewRomanPS-BoldMT" w:hAnsi="TimesNewRomanPS-BoldMT"/>
           <w:color w:val="000000"/>
         </w:rPr>
-        <w:t>- Đánh giá ưu, nhược điểm của hệ thống.</w:t>
+        <w:t>kết quả đặc tả chức năng của hệ thống.</w:t>
       </w:r>
     </w:p>
     <w:p>
@@ -2780,49 +2656,6 @@
           <w:color w:val="000000"/>
         </w:rPr>
       </w:pPr>
-      <w:r>
-        <w:rPr>
-          <w:rFonts w:ascii="TimesNewRomanPS-BoldMT" w:hAnsi="TimesNewRomanPS-BoldMT"/>
-          <w:color w:val="000000"/>
-        </w:rPr>
-        <w:t>- Những kiến thức và kinh nghiệm tích lũ</w:t>
-      </w:r>
-      <w:r>
-        <w:rPr>
-          <w:rFonts w:ascii="TimesNewRomanPS-BoldMT" w:hAnsi="TimesNewRomanPS-BoldMT"/>
-          <w:color w:val="000000"/>
-        </w:rPr>
-        <w:t>y được trong quá trình làm đồ án</w:t>
-      </w:r>
-      <w:r>
-        <w:rPr>
-          <w:rFonts w:ascii="TimesNewRomanPS-BoldMT" w:hAnsi="TimesNewRomanPS-BoldMT"/>
-          <w:color w:val="000000"/>
-        </w:rPr>
-        <w:t>.</w:t>
-      </w:r>
-    </w:p>
-    <w:p>
-      <w:pPr>
-        <w:rPr>
-          <w:rFonts w:ascii="TimesNewRomanPS-BoldMT" w:hAnsi="TimesNewRomanPS-BoldMT"/>
-          <w:color w:val="000000"/>
-        </w:rPr>
-      </w:pPr>
-      <w:r>
-        <w:rPr>
-          <w:rFonts w:ascii="TimesNewRomanPS-BoldMT" w:hAnsi="TimesNewRomanPS-BoldMT"/>
-          <w:color w:val="000000"/>
-        </w:rPr>
-        <w:t>- Định hướng phát triển trong tương lai.</w:t>
-      </w:r>
-      <w:r>
-        <w:rPr>
-          <w:rFonts w:ascii="TimesNewRomanPS-BoldMT" w:hAnsi="TimesNewRomanPS-BoldMT"/>
-          <w:color w:val="000000"/>
-        </w:rPr>
-        <w:br/>
-      </w:r>
       <w:r>
         <w:rPr>
           <w:rFonts w:ascii="TimesNewRomanPS-BoldMT" w:hAnsi="TimesNewRomanPS-BoldMT"/>
@@ -2830,7 +2663,7 @@
           <w:bCs/>
           <w:color w:val="000000"/>
         </w:rPr>
-        <w:t>Tài liệu tham khảo</w:t>
+        <w:t>Chương 3</w:t>
       </w:r>
       <w:r>
         <w:rPr>
@@ -2839,7 +2672,15 @@
           <w:bCs/>
           <w:color w:val="000000"/>
         </w:rPr>
-        <w:t>:</w:t>
+        <w:t xml:space="preserve">: </w:t>
+      </w:r>
+      <w:r>
+        <w:rPr>
+          <w:rFonts w:ascii="TimesNewRomanPS-BoldMT" w:hAnsi="TimesNewRomanPS-BoldMT"/>
+          <w:b/>
+          <w:color w:val="000000"/>
+        </w:rPr>
+        <w:t>Thiết kế hệ thống</w:t>
       </w:r>
     </w:p>
     <w:p>
@@ -2855,6 +2696,299 @@
           <w:rFonts w:ascii="TimesNewRomanPS-BoldMT" w:hAnsi="TimesNewRomanPS-BoldMT"/>
           <w:color w:val="000000"/>
         </w:rPr>
+        <w:t>- T</w:t>
+      </w:r>
+      <w:r>
+        <w:rPr>
+          <w:rFonts w:ascii="TimesNewRomanPS-BoldMT" w:hAnsi="TimesNewRomanPS-BoldMT"/>
+          <w:color w:val="000000"/>
+        </w:rPr>
+        <w:t xml:space="preserve">rình bày </w:t>
+      </w:r>
+      <w:r>
+        <w:rPr>
+          <w:rFonts w:ascii="TimesNewRomanPS-BoldMT" w:hAnsi="TimesNewRomanPS-BoldMT"/>
+          <w:color w:val="000000"/>
+        </w:rPr>
+        <w:t xml:space="preserve">các </w:t>
+      </w:r>
+      <w:r>
+        <w:rPr>
+          <w:rFonts w:ascii="TimesNewRomanPS-BoldMT" w:hAnsi="TimesNewRomanPS-BoldMT"/>
+          <w:color w:val="000000"/>
+        </w:rPr>
+        <w:t>kết quả phân tích và thiết kế hệ thống.</w:t>
+      </w:r>
+    </w:p>
+    <w:p>
+      <w:pPr>
+        <w:jc w:val="both"/>
+        <w:rPr>
+          <w:rFonts w:ascii="TimesNewRomanPS-BoldMT" w:hAnsi="TimesNewRomanPS-BoldMT"/>
+          <w:color w:val="000000"/>
+        </w:rPr>
+      </w:pPr>
+      <w:r>
+        <w:rPr>
+          <w:rFonts w:ascii="TimesNewRomanPS-BoldMT" w:hAnsi="TimesNewRomanPS-BoldMT"/>
+          <w:b/>
+          <w:bCs/>
+          <w:color w:val="000000"/>
+        </w:rPr>
+        <w:t>Chương 4: Cài đặt và kiểm thử</w:t>
+      </w:r>
+      <w:r>
+        <w:rPr>
+          <w:rFonts w:ascii="TimesNewRomanPS-BoldMT" w:hAnsi="TimesNewRomanPS-BoldMT"/>
+          <w:b/>
+          <w:color w:val="000000"/>
+        </w:rPr>
+        <w:t xml:space="preserve"> hệ thống</w:t>
+      </w:r>
+    </w:p>
+    <w:p>
+      <w:pPr>
+        <w:jc w:val="both"/>
+        <w:rPr>
+          <w:rFonts w:ascii="TimesNewRomanPS-BoldMT" w:hAnsi="TimesNewRomanPS-BoldMT"/>
+          <w:color w:val="000000"/>
+        </w:rPr>
+      </w:pPr>
+      <w:r>
+        <w:rPr>
+          <w:rFonts w:ascii="TimesNewRomanPS-BoldMT" w:hAnsi="TimesNewRomanPS-BoldMT"/>
+          <w:color w:val="000000"/>
+        </w:rPr>
+        <w:t>- T</w:t>
+      </w:r>
+      <w:r>
+        <w:rPr>
+          <w:rFonts w:ascii="TimesNewRomanPS-BoldMT" w:hAnsi="TimesNewRomanPS-BoldMT"/>
+          <w:color w:val="000000"/>
+        </w:rPr>
+        <w:t>rình bày cách cài đặt.</w:t>
+      </w:r>
+    </w:p>
+    <w:p>
+      <w:pPr>
+        <w:jc w:val="both"/>
+        <w:rPr>
+          <w:rFonts w:ascii="TimesNewRomanPS-BoldMT" w:hAnsi="TimesNewRomanPS-BoldMT"/>
+          <w:color w:val="000000"/>
+        </w:rPr>
+      </w:pPr>
+      <w:r>
+        <w:rPr>
+          <w:rFonts w:ascii="TimesNewRomanPS-BoldMT" w:hAnsi="TimesNewRomanPS-BoldMT"/>
+          <w:color w:val="000000"/>
+        </w:rPr>
+        <w:t>- T</w:t>
+      </w:r>
+      <w:r>
+        <w:rPr>
+          <w:rFonts w:ascii="TimesNewRomanPS-BoldMT" w:hAnsi="TimesNewRomanPS-BoldMT"/>
+          <w:color w:val="000000"/>
+        </w:rPr>
+        <w:t xml:space="preserve">rình bày </w:t>
+      </w:r>
+      <w:r>
+        <w:rPr>
+          <w:rFonts w:ascii="TimesNewRomanPS-BoldMT" w:hAnsi="TimesNewRomanPS-BoldMT"/>
+          <w:color w:val="000000"/>
+        </w:rPr>
+        <w:t xml:space="preserve">các </w:t>
+      </w:r>
+      <w:r>
+        <w:rPr>
+          <w:rFonts w:ascii="TimesNewRomanPS-BoldMT" w:hAnsi="TimesNewRomanPS-BoldMT"/>
+          <w:color w:val="000000"/>
+        </w:rPr>
+        <w:t>kết quả kiểm thử</w:t>
+      </w:r>
+      <w:r>
+        <w:rPr>
+          <w:rFonts w:ascii="TimesNewRomanPS-BoldMT" w:hAnsi="TimesNewRomanPS-BoldMT"/>
+          <w:color w:val="000000"/>
+        </w:rPr>
+        <w:t xml:space="preserve"> hệ thống.</w:t>
+      </w:r>
+    </w:p>
+    <w:p>
+      <w:pPr>
+        <w:jc w:val="both"/>
+        <w:rPr>
+          <w:rFonts w:ascii="TimesNewRomanPS-BoldMT" w:hAnsi="TimesNewRomanPS-BoldMT"/>
+          <w:color w:val="000000"/>
+        </w:rPr>
+      </w:pPr>
+      <w:r>
+        <w:rPr>
+          <w:rFonts w:ascii="TimesNewRomanPS-BoldMT" w:hAnsi="TimesNewRomanPS-BoldMT"/>
+          <w:b/>
+          <w:bCs/>
+          <w:color w:val="000000"/>
+        </w:rPr>
+        <w:t>Chương 5</w:t>
+      </w:r>
+      <w:bookmarkStart w:id="8" w:name="_GoBack"/>
+      <w:bookmarkEnd w:id="8"/>
+      <w:r>
+        <w:rPr>
+          <w:rFonts w:ascii="TimesNewRomanPS-BoldMT" w:hAnsi="TimesNewRomanPS-BoldMT"/>
+          <w:b/>
+          <w:bCs/>
+          <w:color w:val="000000"/>
+        </w:rPr>
+        <w:t>:</w:t>
+      </w:r>
+      <w:r>
+        <w:rPr>
+          <w:rFonts w:ascii="TimesNewRomanPS-BoldMT" w:hAnsi="TimesNewRomanPS-BoldMT"/>
+          <w:b/>
+          <w:bCs/>
+          <w:color w:val="000000"/>
+        </w:rPr>
+        <w:t xml:space="preserve"> Kết </w:t>
+      </w:r>
+      <w:r>
+        <w:rPr>
+          <w:rFonts w:ascii="TimesNewRomanPS-BoldMT" w:hAnsi="TimesNewRomanPS-BoldMT"/>
+          <w:b/>
+          <w:bCs/>
+          <w:color w:val="000000"/>
+        </w:rPr>
+        <w:t>luận và hướng phát triển</w:t>
+      </w:r>
+    </w:p>
+    <w:p>
+      <w:pPr>
+        <w:jc w:val="both"/>
+        <w:rPr>
+          <w:rFonts w:ascii="TimesNewRomanPS-BoldMT" w:hAnsi="TimesNewRomanPS-BoldMT"/>
+          <w:color w:val="000000"/>
+        </w:rPr>
+      </w:pPr>
+      <w:r>
+        <w:rPr>
+          <w:rFonts w:ascii="TimesNewRomanPS-BoldMT" w:hAnsi="TimesNewRomanPS-BoldMT"/>
+          <w:color w:val="000000"/>
+        </w:rPr>
+        <w:t xml:space="preserve">- </w:t>
+      </w:r>
+      <w:r>
+        <w:rPr>
+          <w:rFonts w:ascii="TimesNewRomanPS-BoldMT" w:hAnsi="TimesNewRomanPS-BoldMT"/>
+          <w:color w:val="000000"/>
+        </w:rPr>
+        <w:t xml:space="preserve">Kết luận chung cho đồ án: </w:t>
+      </w:r>
+      <w:r>
+        <w:rPr>
+          <w:rFonts w:ascii="TimesNewRomanPS-BoldMT" w:hAnsi="TimesNewRomanPS-BoldMT"/>
+          <w:color w:val="000000"/>
+        </w:rPr>
+        <w:t>các công việc đã làm được và chưa làm được.</w:t>
+      </w:r>
+    </w:p>
+    <w:p>
+      <w:pPr>
+        <w:jc w:val="both"/>
+        <w:rPr>
+          <w:rFonts w:ascii="TimesNewRomanPS-BoldMT" w:hAnsi="TimesNewRomanPS-BoldMT"/>
+          <w:color w:val="000000"/>
+        </w:rPr>
+      </w:pPr>
+      <w:r>
+        <w:rPr>
+          <w:rFonts w:ascii="TimesNewRomanPS-BoldMT" w:hAnsi="TimesNewRomanPS-BoldMT"/>
+          <w:color w:val="000000"/>
+        </w:rPr>
+        <w:t>- Đánh giá ưu, nhược điểm của hệ thống.</w:t>
+      </w:r>
+    </w:p>
+    <w:p>
+      <w:pPr>
+        <w:jc w:val="both"/>
+        <w:rPr>
+          <w:rFonts w:ascii="TimesNewRomanPS-BoldMT" w:hAnsi="TimesNewRomanPS-BoldMT"/>
+          <w:color w:val="000000"/>
+        </w:rPr>
+      </w:pPr>
+      <w:r>
+        <w:rPr>
+          <w:rFonts w:ascii="TimesNewRomanPS-BoldMT" w:hAnsi="TimesNewRomanPS-BoldMT"/>
+          <w:color w:val="000000"/>
+        </w:rPr>
+        <w:t>- Những kiến thức và kinh nghiệm tích lũ</w:t>
+      </w:r>
+      <w:r>
+        <w:rPr>
+          <w:rFonts w:ascii="TimesNewRomanPS-BoldMT" w:hAnsi="TimesNewRomanPS-BoldMT"/>
+          <w:color w:val="000000"/>
+        </w:rPr>
+        <w:t>y được trong quá trình làm đồ án</w:t>
+      </w:r>
+      <w:r>
+        <w:rPr>
+          <w:rFonts w:ascii="TimesNewRomanPS-BoldMT" w:hAnsi="TimesNewRomanPS-BoldMT"/>
+          <w:color w:val="000000"/>
+        </w:rPr>
+        <w:t>.</w:t>
+      </w:r>
+    </w:p>
+    <w:p>
+      <w:pPr>
+        <w:rPr>
+          <w:rFonts w:ascii="TimesNewRomanPS-BoldMT" w:hAnsi="TimesNewRomanPS-BoldMT"/>
+          <w:color w:val="000000"/>
+        </w:rPr>
+      </w:pPr>
+      <w:r>
+        <w:rPr>
+          <w:rFonts w:ascii="TimesNewRomanPS-BoldMT" w:hAnsi="TimesNewRomanPS-BoldMT"/>
+          <w:color w:val="000000"/>
+        </w:rPr>
+        <w:t>- Định hướng phát triển trong tương lai.</w:t>
+      </w:r>
+      <w:r>
+        <w:rPr>
+          <w:rFonts w:ascii="TimesNewRomanPS-BoldMT" w:hAnsi="TimesNewRomanPS-BoldMT"/>
+          <w:color w:val="000000"/>
+        </w:rPr>
+        <w:br/>
+      </w:r>
+      <w:r>
+        <w:rPr>
+          <w:rFonts w:ascii="TimesNewRomanPS-BoldMT" w:hAnsi="TimesNewRomanPS-BoldMT"/>
+          <w:b/>
+          <w:bCs/>
+          <w:color w:val="000000"/>
+        </w:rPr>
+        <w:t>Tài liệu tham khảo</w:t>
+      </w:r>
+      <w:r>
+        <w:rPr>
+          <w:rFonts w:ascii="TimesNewRomanPS-BoldMT" w:hAnsi="TimesNewRomanPS-BoldMT"/>
+          <w:b/>
+          <w:bCs/>
+          <w:color w:val="000000"/>
+        </w:rPr>
+        <w:t>:</w:t>
+      </w:r>
+    </w:p>
+    <w:p>
+      <w:pPr>
+        <w:jc w:val="both"/>
+        <w:rPr>
+          <w:rFonts w:ascii="TimesNewRomanPS-BoldMT" w:hAnsi="TimesNewRomanPS-BoldMT"/>
+          <w:color w:val="000000"/>
+        </w:rPr>
+      </w:pPr>
+      <w:r>
+        <w:rPr>
+          <w:rFonts w:ascii="TimesNewRomanPS-BoldMT" w:hAnsi="TimesNewRomanPS-BoldMT"/>
+          <w:color w:val="000000"/>
+        </w:rPr>
         <w:t>- Liệt kê các tài liệu tham khảo đã được sử dụng trong ĐATN.</w:t>
       </w:r>
     </w:p>
@@ -2948,14 +3082,13 @@
       <w:pPr>
         <w:pStyle w:val="Heading1"/>
       </w:pPr>
-      <w:bookmarkStart w:id="8" w:name="_Toc497921893"/>
-      <w:bookmarkStart w:id="9" w:name="_Toc497924263"/>
-      <w:r>
-        <w:lastRenderedPageBreak/>
+      <w:bookmarkStart w:id="9" w:name="_Toc497921893"/>
+      <w:bookmarkStart w:id="10" w:name="_Toc497924263"/>
+      <w:r>
         <w:t>LỜI CẢM ƠN</w:t>
       </w:r>
-      <w:bookmarkEnd w:id="8"/>
       <w:bookmarkEnd w:id="9"/>
+      <w:bookmarkEnd w:id="10"/>
     </w:p>
     <w:p>
       <w:pPr>
@@ -3288,8 +3421,8 @@
           <w:lang w:val="vi-VN"/>
         </w:rPr>
       </w:pPr>
-      <w:bookmarkStart w:id="10" w:name="_Toc497921894"/>
-      <w:bookmarkStart w:id="11" w:name="_Toc497924264"/>
+      <w:bookmarkStart w:id="11" w:name="_Toc497921894"/>
+      <w:bookmarkStart w:id="12" w:name="_Toc497924264"/>
       <w:r>
         <w:rPr>
           <w:lang w:val="vi-VN"/>
@@ -3297,8 +3430,8 @@
         <w:lastRenderedPageBreak/>
         <w:t>MỞ ĐẦU</w:t>
       </w:r>
-      <w:bookmarkEnd w:id="10"/>
       <w:bookmarkEnd w:id="11"/>
+      <w:bookmarkEnd w:id="12"/>
     </w:p>
     <w:p>
       <w:pPr>
@@ -3559,14 +3692,15 @@
         </w:rPr>
       </w:pPr>
     </w:p>
-    <w:bookmarkStart w:id="12" w:name="_Toc497924265" w:displacedByCustomXml="next"/>
     <w:bookmarkStart w:id="13" w:name="_Toc497921895" w:displacedByCustomXml="next"/>
+    <w:bookmarkStart w:id="14" w:name="_Toc497924265" w:displacedByCustomXml="next"/>
     <w:sdt>
       <w:sdtPr>
         <w:rPr>
-          <w:rFonts w:eastAsia="Times New Roman"/>
+          <w:rFonts w:ascii="Times New Roman" w:eastAsia="Times New Roman" w:hAnsi="Times New Roman" w:cs="Times New Roman"/>
           <w:b w:val="0"/>
           <w:bCs/>
+          <w:color w:val="auto"/>
           <w:sz w:val="24"/>
           <w:szCs w:val="24"/>
         </w:rPr>
@@ -3578,10 +3712,8 @@
       </w:sdtPr>
       <w:sdtEndPr>
         <w:rPr>
-          <w:rFonts w:ascii="Times New Roman" w:hAnsi="Times New Roman" w:cs="Times New Roman"/>
           <w:bCs w:val="0"/>
           <w:noProof/>
-          <w:color w:val="auto"/>
           <w:sz w:val="26"/>
           <w:szCs w:val="26"/>
         </w:rPr>
@@ -3594,8 +3726,8 @@
           <w:r>
             <w:t>MỤC LỤC</w:t>
           </w:r>
+          <w:bookmarkEnd w:id="14"/>
           <w:bookmarkEnd w:id="13"/>
-          <w:bookmarkEnd w:id="12"/>
         </w:p>
         <w:p>
           <w:pPr>
@@ -6444,7 +6576,7 @@
           <w:color w:val="auto"/>
         </w:rPr>
       </w:pPr>
-      <w:bookmarkStart w:id="14" w:name="_Toc497924266"/>
+      <w:bookmarkStart w:id="15" w:name="_Toc497924266"/>
       <w:r>
         <w:rPr>
           <w:rFonts w:ascii="Times New Roman" w:hAnsi="Times New Roman" w:cs="Times New Roman"/>
@@ -6453,7 +6585,7 @@
         <w:lastRenderedPageBreak/>
         <w:t>DANH MỤC HÌNH ẢNH</w:t>
       </w:r>
-      <w:bookmarkEnd w:id="14"/>
+      <w:bookmarkEnd w:id="15"/>
     </w:p>
     <w:p>
       <w:pPr>
@@ -6481,7 +6613,7 @@
           <w:color w:val="auto"/>
         </w:rPr>
       </w:pPr>
-      <w:bookmarkStart w:id="15" w:name="_Toc497924267"/>
+      <w:bookmarkStart w:id="16" w:name="_Toc497924267"/>
       <w:r>
         <w:rPr>
           <w:rFonts w:ascii="Times New Roman" w:hAnsi="Times New Roman" w:cs="Times New Roman"/>
@@ -6504,7 +6636,7 @@
         </w:rPr>
         <w:t xml:space="preserve"> BIỂU</w:t>
       </w:r>
-      <w:bookmarkEnd w:id="15"/>
+      <w:bookmarkEnd w:id="16"/>
     </w:p>
     <w:p>
       <w:pPr>
@@ -6541,7 +6673,7 @@
           <w:color w:val="auto"/>
         </w:rPr>
       </w:pPr>
-      <w:bookmarkStart w:id="16" w:name="_Toc497924268"/>
+      <w:bookmarkStart w:id="17" w:name="_Toc497924268"/>
       <w:r>
         <w:rPr>
           <w:rFonts w:ascii="Times New Roman" w:hAnsi="Times New Roman" w:cs="Times New Roman"/>
@@ -6557,7 +6689,7 @@
         </w:rPr>
         <w:t>ANH MỤC TỪ VIẾT TẮT VÀ THUẬT NGỮ</w:t>
       </w:r>
-      <w:bookmarkEnd w:id="16"/>
+      <w:bookmarkEnd w:id="17"/>
     </w:p>
     <w:p>
       <w:pPr>
@@ -6603,7 +6735,7 @@
           <w:color w:val="auto"/>
         </w:rPr>
       </w:pPr>
-      <w:bookmarkStart w:id="17" w:name="_Toc497924269"/>
+      <w:bookmarkStart w:id="18" w:name="_Toc497924269"/>
       <w:r>
         <w:rPr>
           <w:rFonts w:ascii="Times New Roman" w:hAnsi="Times New Roman" w:cs="Times New Roman"/>
@@ -6640,7 +6772,7 @@
         </w:rPr>
         <w:t>ĐẶT VẤN ĐỀ VÀ ĐỊNH HƯỚNG GIẢI QUYẾT</w:t>
       </w:r>
-      <w:bookmarkEnd w:id="17"/>
+      <w:bookmarkEnd w:id="18"/>
     </w:p>
     <w:p>
       <w:pPr>
@@ -6651,7 +6783,7 @@
           <w:szCs w:val="26"/>
         </w:rPr>
       </w:pPr>
-      <w:bookmarkStart w:id="18" w:name="_Toc497924270"/>
+      <w:bookmarkStart w:id="19" w:name="_Toc497924270"/>
       <w:r>
         <w:rPr>
           <w:rFonts w:ascii="Times New Roman" w:hAnsi="Times New Roman" w:cs="Times New Roman"/>
@@ -6684,13 +6816,13 @@
         </w:rPr>
         <w:t xml:space="preserve"> Đặt vấn đề</w:t>
       </w:r>
-      <w:bookmarkEnd w:id="18"/>
+      <w:bookmarkEnd w:id="19"/>
     </w:p>
     <w:p>
       <w:pPr>
         <w:pStyle w:val="Heading3"/>
       </w:pPr>
-      <w:bookmarkStart w:id="19" w:name="_Toc497924271"/>
+      <w:bookmarkStart w:id="20" w:name="_Toc497924271"/>
       <w:r>
         <w:t>1.1</w:t>
       </w:r>
@@ -6715,7 +6847,7 @@
       <w:r>
         <w:t xml:space="preserve"> website bán hàng trực tuyến hiện nay</w:t>
       </w:r>
-      <w:bookmarkEnd w:id="19"/>
+      <w:bookmarkEnd w:id="20"/>
     </w:p>
     <w:p>
       <w:pPr>
@@ -6993,7 +7125,7 @@
           <w:lang w:val="vi-VN"/>
         </w:rPr>
       </w:pPr>
-      <w:bookmarkStart w:id="20" w:name="_Toc497924272"/>
+      <w:bookmarkStart w:id="21" w:name="_Toc497924272"/>
       <w:r>
         <w:rPr>
           <w:lang w:val="vi-VN"/>
@@ -7002,6 +7134,9 @@
         <w:t>1.</w:t>
       </w:r>
       <w:r>
+        <w:rPr>
+          <w:lang w:val="vi-VN"/>
+        </w:rPr>
         <w:t>1.</w:t>
       </w:r>
       <w:r>
@@ -7028,7 +7163,7 @@
         </w:rPr>
         <w:t>Giới thiệu về cửa hàng Tuấn Phương Sports</w:t>
       </w:r>
-      <w:bookmarkEnd w:id="20"/>
+      <w:bookmarkEnd w:id="21"/>
     </w:p>
     <w:p>
       <w:pPr>
@@ -7289,7 +7424,7 @@
           <w:lang w:val="vi-VN"/>
         </w:rPr>
       </w:pPr>
-      <w:bookmarkStart w:id="21" w:name="_Toc497924273"/>
+      <w:bookmarkStart w:id="22" w:name="_Toc497924273"/>
       <w:r>
         <w:rPr>
           <w:lang w:val="vi-VN"/>
@@ -7303,6 +7438,9 @@
         <w:t>.</w:t>
       </w:r>
       <w:r>
+        <w:rPr>
+          <w:lang w:val="vi-VN"/>
+        </w:rPr>
         <w:t>1.</w:t>
       </w:r>
       <w:r>
@@ -7323,7 +7461,7 @@
         </w:rPr>
         <w:t xml:space="preserve"> Mục tiêu đồ án</w:t>
       </w:r>
-      <w:bookmarkEnd w:id="21"/>
+      <w:bookmarkEnd w:id="22"/>
     </w:p>
     <w:p>
       <w:pPr>
@@ -7978,7 +8116,7 @@
           <w:lang w:val="vi-VN"/>
         </w:rPr>
       </w:pPr>
-      <w:bookmarkStart w:id="22" w:name="_Toc497924274"/>
+      <w:bookmarkStart w:id="23" w:name="_Toc497924274"/>
       <w:r>
         <w:rPr>
           <w:lang w:val="vi-VN"/>
@@ -8024,7 +8162,7 @@
         </w:rPr>
         <w:t xml:space="preserve"> cần thực hiện</w:t>
       </w:r>
-      <w:bookmarkEnd w:id="22"/>
+      <w:bookmarkEnd w:id="23"/>
     </w:p>
     <w:p>
       <w:pPr>
@@ -8251,12 +8389,13 @@
           <w:lang w:val="vi-VN"/>
         </w:rPr>
       </w:pPr>
-      <w:bookmarkStart w:id="23" w:name="_Toc497924275"/>
+      <w:bookmarkStart w:id="24" w:name="_Toc497924275"/>
       <w:r>
         <w:rPr>
           <w:rFonts w:ascii="Times New Roman" w:hAnsi="Times New Roman" w:cs="Times New Roman"/>
           <w:color w:val="auto"/>
           <w:szCs w:val="26"/>
+          <w:lang w:val="vi-VN"/>
         </w:rPr>
         <w:t>1.</w:t>
       </w:r>
@@ -8287,7 +8426,7 @@
         </w:rPr>
         <w:t xml:space="preserve"> Định hướng giải quyết</w:t>
       </w:r>
-      <w:bookmarkEnd w:id="23"/>
+      <w:bookmarkEnd w:id="24"/>
     </w:p>
     <w:p>
       <w:pPr>
@@ -8296,7 +8435,7 @@
           <w:lang w:val="vi-VN"/>
         </w:rPr>
       </w:pPr>
-      <w:bookmarkStart w:id="24" w:name="_Toc497924276"/>
+      <w:bookmarkStart w:id="25" w:name="_Toc497924276"/>
       <w:r>
         <w:rPr>
           <w:lang w:val="vi-VN"/>
@@ -8315,7 +8454,7 @@
         </w:rPr>
         <w:t xml:space="preserve"> Công cụ và ngôn ngữ phát triển</w:t>
       </w:r>
-      <w:bookmarkEnd w:id="24"/>
+      <w:bookmarkEnd w:id="25"/>
     </w:p>
     <w:p>
       <w:pPr>
@@ -9326,6 +9465,9 @@
         </w:rPr>
       </w:pPr>
       <w:r>
+        <w:rPr>
+          <w:lang w:val="fr-FR"/>
+        </w:rPr>
         <w:t>1.</w:t>
       </w:r>
       <w:r>
@@ -10085,6 +10227,9 @@
         <w:t>2.</w:t>
       </w:r>
       <w:r>
+        <w:rPr>
+          <w:lang w:val="fr-FR"/>
+        </w:rPr>
         <w:t>1</w:t>
       </w:r>
       <w:r>
@@ -10117,6 +10262,9 @@
           <w:numId w:val="16"/>
         </w:numPr>
         <w:jc w:val="both"/>
+        <w:rPr>
+          <w:lang w:val="vi-VN"/>
+        </w:rPr>
       </w:pPr>
       <w:r>
         <w:rPr>
@@ -10131,9 +10279,15 @@
         <w:t xml:space="preserve"> các nhà qu</w:t>
       </w:r>
       <w:r>
+        <w:rPr>
+          <w:lang w:val="vi-VN"/>
+        </w:rPr>
         <w:t xml:space="preserve">ản trị cơ sở dữ liệu) </w:t>
       </w:r>
       <w:r>
+        <w:rPr>
+          <w:lang w:val="vi-VN"/>
+        </w:rPr>
         <w:t xml:space="preserve">có thể quản lý cơ sở dữ liệu MySQL thông qua giao diện web thay vì sử dụng giao diện cửa sổ dòng lệnh (command line interface). </w:t>
       </w:r>
     </w:p>
@@ -10145,17 +10299,32 @@
           <w:numId w:val="16"/>
         </w:numPr>
         <w:jc w:val="both"/>
-      </w:pPr>
-      <w:r>
+        <w:rPr>
+          <w:lang w:val="vi-VN"/>
+        </w:rPr>
+      </w:pPr>
+      <w:r>
+        <w:rPr>
+          <w:lang w:val="vi-VN"/>
+        </w:rPr>
         <w:t>Khi s</w:t>
       </w:r>
       <w:r>
+        <w:rPr>
+          <w:lang w:val="vi-VN"/>
+        </w:rPr>
         <w:t>ử dụng phpMyadmin</w:t>
       </w:r>
       <w:r>
+        <w:rPr>
+          <w:lang w:val="vi-VN"/>
+        </w:rPr>
         <w:t>,</w:t>
       </w:r>
       <w:r>
+        <w:rPr>
+          <w:lang w:val="vi-VN"/>
+        </w:rPr>
         <w:t xml:space="preserve"> người dùng có thể thực hiện được nhiều tác vụ khác nhau như khi sử dụng cửa sổ dòng lệnh. Các tác vụ này bao gồm việc tạo, cập nhật và xoá các cơ sở dữ liệu, các bảng, các trường, dữ liệu trên bảng, phân quyền và quản lý người dùng.</w:t>
       </w:r>
     </w:p>
@@ -10163,133 +10332,110 @@
       <w:pPr>
         <w:rPr>
           <w:i/>
+          <w:lang w:val="vi-VN"/>
         </w:rPr>
       </w:pPr>
       <w:r>
         <w:rPr>
           <w:i/>
-        </w:rPr>
-        <w:t>b. Tại sao nên sử dụng phpMyAdmin</w:t>
-      </w:r>
-      <w:r>
+          <w:lang w:val="vi-VN"/>
+        </w:rPr>
+        <w:t>b. Tại sao nên sử dụng phpMyAdmin?</w:t>
+      </w:r>
+    </w:p>
+    <w:p>
+      <w:pPr>
+        <w:jc w:val="both"/>
+        <w:rPr>
+          <w:lang w:val="vi-VN"/>
+        </w:rPr>
+      </w:pPr>
+      <w:r>
+        <w:rPr>
+          <w:lang w:val="vi-VN"/>
+        </w:rPr>
+        <w:tab/>
+        <w:t>Sử dụng phpMyadmin giúp tăng hiệu quản lý cơ sở dữ liệu. Khi làm việc với phpMyadmin, bạn sẽ thấy được hiệu quả tăng lên đáng kể so với sử dụng cửa sổ dòng lệnh.</w:t>
+      </w:r>
+    </w:p>
+    <w:p>
+      <w:pPr>
+        <w:jc w:val="both"/>
+        <w:rPr>
+          <w:lang w:val="vi-VN"/>
+        </w:rPr>
+      </w:pPr>
+      <w:r>
+        <w:rPr>
+          <w:lang w:val="vi-VN"/>
+        </w:rPr>
+        <w:tab/>
+        <w:t>phpMyAdmin cung cấp 1 giao diện sử dụng trình duyệt web thân thiện với người dùng. Nó được thiết kế để giúp thực hiện các công việc phổ biến như xem danh sách các cơ sở dữ liệu trên server, xem cấu trúc của một bảng, chèn dữ liệu vào bảng, thay đổi cấu trúc bảng một cách dễ dàng và nhanh chóng.</w:t>
+      </w:r>
+    </w:p>
+    <w:p>
+      <w:pPr>
+        <w:jc w:val="both"/>
+        <w:rPr>
+          <w:lang w:val="vi-VN"/>
+        </w:rPr>
+      </w:pPr>
+      <w:r>
+        <w:rPr>
+          <w:lang w:val="vi-VN"/>
+        </w:rPr>
+        <w:tab/>
+        <w:t>phpMyadmin còn giúp người dùng có thể xem được thiết kế của database một cách trực quan. Chức năng này còn được gọi là design view.</w:t>
+      </w:r>
+    </w:p>
+    <w:p>
+      <w:pPr>
+        <w:jc w:val="both"/>
+        <w:rPr>
+          <w:lang w:val="vi-VN"/>
+        </w:rPr>
+      </w:pPr>
+      <w:r>
+        <w:rPr>
+          <w:lang w:val="vi-VN"/>
+        </w:rPr>
+        <w:tab/>
+        <w:t>phpMyAdmin là mã nguồn mở, nên hoàn toàn miễn phí và được nâng cấp thường xuyên để khắc phục những lỗi cũ còn tồn tại.</w:t>
+      </w:r>
+    </w:p>
+    <w:p>
+      <w:pPr>
+        <w:pStyle w:val="Heading4"/>
+        <w:rPr>
+          <w:lang w:val="fr-FR"/>
+        </w:rPr>
+      </w:pPr>
+      <w:r>
+        <w:rPr>
+          <w:lang w:val="fr-FR"/>
+        </w:rPr>
+        <w:t>1.2.1</w:t>
+      </w:r>
+      <w:r>
+        <w:rPr>
+          <w:lang w:val="fr-FR"/>
+        </w:rPr>
+        <w:t>.4. XAMPP</w:t>
+      </w:r>
+    </w:p>
+    <w:p>
+      <w:pPr>
         <w:rPr>
           <w:i/>
-        </w:rPr>
-        <w:t>?</w:t>
-      </w:r>
-    </w:p>
-    <w:p>
-      <w:pPr>
-        <w:jc w:val="both"/>
-      </w:pPr>
-      <w:r>
-        <w:tab/>
-      </w:r>
-      <w:r>
-        <w:t>Sử dụng phpMyadmin giúp tăng hiệu quản lý cơ sở dữ liệu.</w:t>
-      </w:r>
-      <w:r>
-        <w:t xml:space="preserve"> </w:t>
-      </w:r>
-      <w:r>
-        <w:t>Khi làm việc với phpMyadmin</w:t>
-      </w:r>
-      <w:r>
-        <w:t>,</w:t>
-      </w:r>
-      <w:r>
-        <w:t xml:space="preserve"> bạn sẽ thấy được hiệu quả tăng lên đáng kể so với sử dụng cửa sổ dòng lệnh.</w:t>
-      </w:r>
-    </w:p>
-    <w:p>
-      <w:pPr>
-        <w:jc w:val="both"/>
-      </w:pPr>
-      <w:r>
-        <w:tab/>
-        <w:t>phpMyAdmin</w:t>
-      </w:r>
-      <w:r>
-        <w:t xml:space="preserve"> cung cấp 1 giao diện sử dụng trình duyệt web thân thiện với người dùng.</w:t>
-      </w:r>
-      <w:r>
-        <w:t xml:space="preserve"> Nó </w:t>
-      </w:r>
-      <w:r>
-        <w:t>được thiết kế để giúp thực hiện các công việc phổ biến như xem danh sách các cơ sở dữ liệu trên server, xem cấu trúc của một bảng, chèn dữ liệu vào bảng, thay đổi cấu trúc bảng một cách</w:t>
-      </w:r>
-      <w:r>
-        <w:t xml:space="preserve"> dễ dàng và</w:t>
-      </w:r>
-      <w:r>
-        <w:t xml:space="preserve"> nhanh chóng</w:t>
-      </w:r>
-      <w:r>
-        <w:t>.</w:t>
-      </w:r>
-    </w:p>
-    <w:p>
-      <w:pPr>
-        <w:jc w:val="both"/>
-      </w:pPr>
-      <w:r>
-        <w:tab/>
-      </w:r>
-      <w:r>
-        <w:t>phpMyadmin còn giúp người dùng có thể xem được thiết kế của database một cách trực quan. Chức năng này còn được gọi là design view.</w:t>
-      </w:r>
-    </w:p>
-    <w:p>
-      <w:pPr>
-        <w:jc w:val="both"/>
-      </w:pPr>
-      <w:r>
-        <w:tab/>
-      </w:r>
-      <w:r>
-        <w:t xml:space="preserve">phpMyAdmin là mã nguồn mở, </w:t>
-      </w:r>
-      <w:r>
-        <w:t xml:space="preserve">nên hoàn toàn miễn phí và được nâng cấp </w:t>
-      </w:r>
-      <w:r>
-        <w:t>thường xuyên để khắc phục những lỗi cũ còn tồn tại.</w:t>
-      </w:r>
-    </w:p>
-    <w:p>
-      <w:pPr>
-        <w:pStyle w:val="Heading4"/>
-      </w:pPr>
-      <w:r>
-        <w:t>1.2.1</w:t>
-      </w:r>
-      <w:r>
-        <w:t>.4. XAMPP</w:t>
-      </w:r>
-    </w:p>
-    <w:p>
-      <w:pPr>
+          <w:lang w:val="fr-FR"/>
+        </w:rPr>
+      </w:pPr>
+      <w:r>
         <w:rPr>
           <w:i/>
-        </w:rPr>
-      </w:pPr>
-      <w:r>
-        <w:rPr>
-          <w:i/>
-        </w:rPr>
-        <w:t>a. X</w:t>
-      </w:r>
-      <w:r>
-        <w:rPr>
-          <w:i/>
-        </w:rPr>
-        <w:t>AMPP</w:t>
-      </w:r>
-      <w:r>
-        <w:rPr>
-          <w:i/>
-        </w:rPr>
-        <w:t xml:space="preserve"> là gì?</w:t>
+          <w:lang w:val="fr-FR"/>
+        </w:rPr>
+        <w:t>a. XAMPP là gì?</w:t>
       </w:r>
     </w:p>
     <w:p>
@@ -10300,33 +10446,15 @@
           <w:numId w:val="17"/>
         </w:numPr>
         <w:jc w:val="both"/>
-      </w:pPr>
-      <w:r>
-        <w:t xml:space="preserve">XAMPP là viết tắt của </w:t>
-      </w:r>
-      <w:r>
-        <w:t>X + Apache + Mysql + PHP + Perl, chữ X là cross (platform</w:t>
-      </w:r>
-      <w:r>
-        <w:t xml:space="preserve">) ám chỉ dùng được </w:t>
-      </w:r>
-      <w:r>
-        <w:t>cho cả 4 hệ điều hành khác nhau</w:t>
-      </w:r>
-      <w:r>
-        <w:t>:</w:t>
-      </w:r>
-      <w:r>
-        <w:t xml:space="preserve"> Windows, Linux, Solaris và MAC</w:t>
-      </w:r>
-      <w:r>
-        <w:t>.</w:t>
-      </w:r>
-      <w:r>
-        <w:t xml:space="preserve"> </w:t>
-      </w:r>
-      <w:r>
-        <w:t xml:space="preserve">Xampp là "chương trình tạo máy chủ Web" (Web Server) được tích hợp sẵn Apache, PHP, MySQL, FTP Server, Mail Server và các công cụ như php MyAdmin. </w:t>
+        <w:rPr>
+          <w:lang w:val="fr-FR"/>
+        </w:rPr>
+      </w:pPr>
+      <w:r>
+        <w:rPr>
+          <w:lang w:val="fr-FR"/>
+        </w:rPr>
+        <w:t xml:space="preserve">XAMPP là viết tắt của X + Apache + Mysql + PHP + Perl, chữ X là cross (platform) ám chỉ dùng được cho cả 4 hệ điều hành khác nhau: Windows, Linux, Solaris và MAC. Xampp là "chương trình tạo máy chủ Web" (Web Server) được tích hợp sẵn Apache, PHP, MySQL, FTP Server, Mail Server và các công cụ như php MyAdmin. </w:t>
       </w:r>
     </w:p>
     <w:p>
@@ -10337,32 +10465,28 @@
           <w:numId w:val="17"/>
         </w:numPr>
         <w:jc w:val="both"/>
-      </w:pPr>
-      <w:r>
-        <w:t xml:space="preserve">XAMPP chính là một phần mềm cho phép bạn giả lập môi trường server hosting để chạy thử (demo) một website </w:t>
-      </w:r>
-      <w:r>
-        <w:t>dưới dạng localhost</w:t>
-      </w:r>
-      <w:r>
-        <w:t xml:space="preserve"> ngay trên chiếc máy vi tính của bạn mà không cần thiết phải mua hosting hay vps.</w:t>
-      </w:r>
-      <w:r>
-        <w:t xml:space="preserve"> </w:t>
-      </w:r>
-      <w:r>
-        <w:t>Mọi người thường sử dụng XAMPP để thực hành và phát triển Web phục vụ cho việc học tập và giải trí.</w:t>
+        <w:rPr>
+          <w:lang w:val="fr-FR"/>
+        </w:rPr>
+      </w:pPr>
+      <w:r>
+        <w:rPr>
+          <w:lang w:val="fr-FR"/>
+        </w:rPr>
+        <w:t>XAMPP chính là một phần mềm cho phép bạn giả lập môi trường server hosting để chạy thử (demo) một website dưới dạng localhost ngay trên chiếc máy vi tính của bạn mà không cần thiết phải mua hosting hay vps. Mọi người thường sử dụng XAMPP để thực hành và phát triển Web phục vụ cho việc học tập và giải trí.</w:t>
       </w:r>
     </w:p>
     <w:p>
       <w:pPr>
         <w:rPr>
           <w:i/>
+          <w:lang w:val="fr-FR"/>
         </w:rPr>
       </w:pPr>
       <w:r>
         <w:rPr>
           <w:i/>
+          <w:lang w:val="fr-FR"/>
         </w:rPr>
         <w:t>b. Tại sao nên sử dụng XAMPP?</w:t>
       </w:r>
@@ -10377,13 +10501,19 @@
         <w:jc w:val="both"/>
       </w:pPr>
       <w:r>
-        <w:t xml:space="preserve">XAMPP </w:t>
-      </w:r>
-      <w:r>
-        <w:t>có chương trình quản lý khá tiện lợi, cho phép chủ động bật tắt hoặc khởi động lại các dịch vụ máy chủ bất kỳ lúc nào.</w:t>
-      </w:r>
-      <w:r>
-        <w:t xml:space="preserve"> XAMPP hoàn toàn miễn phí.</w:t>
+        <w:rPr>
+          <w:lang w:val="fr-FR"/>
+        </w:rPr>
+        <w:t>XAMPP có chương trình quản lý khá tiện lợi, cho phép chủ động bật tắt hoặc khởi động lại các dịch vụ máy chủ bất kỳ lúc nào.</w:t>
+      </w:r>
+      <w:r>
+        <w:rPr>
+          <w:lang w:val="fr-FR"/>
+        </w:rPr>
+        <w:t xml:space="preserve"> </w:t>
+      </w:r>
+      <w:r>
+        <w:t>XAMPP hoàn toàn miễn phí.</w:t>
       </w:r>
     </w:p>
     <w:p>
@@ -10433,12 +10563,21 @@
     <w:p>
       <w:pPr>
         <w:pStyle w:val="Heading4"/>
-      </w:pPr>
-      <w:r>
+        <w:rPr>
+          <w:lang w:val="fr-FR"/>
+        </w:rPr>
+      </w:pPr>
+      <w:r>
+        <w:rPr>
+          <w:lang w:val="fr-FR"/>
+        </w:rPr>
         <w:lastRenderedPageBreak/>
         <w:t>1.2.1</w:t>
       </w:r>
       <w:r>
+        <w:rPr>
+          <w:lang w:val="fr-FR"/>
+        </w:rPr>
         <w:t>.5. Laravel</w:t>
       </w:r>
     </w:p>
@@ -10446,29 +10585,34 @@
       <w:pPr>
         <w:rPr>
           <w:i/>
+          <w:lang w:val="fr-FR"/>
         </w:rPr>
       </w:pPr>
       <w:r>
         <w:rPr>
           <w:i/>
+          <w:lang w:val="fr-FR"/>
         </w:rPr>
         <w:t>a.</w:t>
       </w:r>
       <w:r>
         <w:rPr>
           <w:i/>
+          <w:lang w:val="fr-FR"/>
         </w:rPr>
         <w:t xml:space="preserve"> PHP</w:t>
       </w:r>
       <w:r>
         <w:rPr>
           <w:i/>
+          <w:lang w:val="fr-FR"/>
         </w:rPr>
         <w:t xml:space="preserve"> </w:t>
       </w:r>
       <w:r>
         <w:rPr>
           <w:i/>
+          <w:lang w:val="fr-FR"/>
         </w:rPr>
         <w:t>Framework là gì?</w:t>
       </w:r>
@@ -10481,27 +10625,15 @@
           <w:numId w:val="18"/>
         </w:numPr>
         <w:jc w:val="both"/>
-      </w:pPr>
-      <w:r>
-        <w:t xml:space="preserve">PHP </w:t>
-      </w:r>
-      <w:r>
-        <w:t>Framework là một thư viện các hàm xây dựng sẵn, chuyên dùng phục vụ cho công việc </w:t>
-      </w:r>
-      <w:r>
-        <w:t>lập trình PHP</w:t>
-      </w:r>
-      <w:r>
-        <w:t>. Việc sử dụng các framework hỗ trợ công việc lập trình nhanh hơn,</w:t>
-      </w:r>
-      <w:r>
-        <w:t xml:space="preserve"> </w:t>
-      </w:r>
-      <w:r>
-        <w:t>tiết kiệm thời gian và đảm bảo bảo mật hơn cho hệ thống. Một PHP Framework thường được xây dựng trên mô hình MVC.</w:t>
-      </w:r>
-      <w:r>
-        <w:t xml:space="preserve"> </w:t>
+        <w:rPr>
+          <w:lang w:val="fr-FR"/>
+        </w:rPr>
+      </w:pPr>
+      <w:r>
+        <w:rPr>
+          <w:lang w:val="fr-FR"/>
+        </w:rPr>
+        <w:t xml:space="preserve">PHP Framework là một thư viện các hàm xây dựng sẵn, chuyên dùng phục vụ cho công việc lập trình PHP. Việc sử dụng các framework hỗ trợ công việc lập trình nhanh hơn, tiết kiệm thời gian và đảm bảo bảo mật hơn cho hệ thống. Một PHP Framework thường được xây dựng trên mô hình MVC. </w:t>
       </w:r>
     </w:p>
     <w:p>
@@ -10512,12 +10644,15 @@
           <w:numId w:val="18"/>
         </w:numPr>
         <w:jc w:val="both"/>
-      </w:pPr>
-      <w:r>
-        <w:t>Có rất nhiều loạ</w:t>
-      </w:r>
-      <w:r>
-        <w:t>i PHP framework sẵn có hiện nay như Laravel, CakePHP, Zend…</w:t>
+        <w:rPr>
+          <w:lang w:val="fr-FR"/>
+        </w:rPr>
+      </w:pPr>
+      <w:r>
+        <w:rPr>
+          <w:lang w:val="fr-FR"/>
+        </w:rPr>
+        <w:t>Có rất nhiều loại PHP framework sẵn có hiện nay như Laravel, CakePHP, Zend…</w:t>
       </w:r>
     </w:p>
     <w:p>
@@ -12344,21 +12479,28 @@
           <w:ilvl w:val="0"/>
           <w:numId w:val="28"/>
         </w:numPr>
-      </w:pPr>
-      <w:r>
+        <w:rPr>
+          <w:lang w:val="vi-VN"/>
+        </w:rPr>
+      </w:pPr>
+      <w:r>
+        <w:rPr>
+          <w:lang w:val="vi-VN"/>
+        </w:rPr>
         <w:t xml:space="preserve">Vòng lặp </w:t>
       </w:r>
       <w:r>
         <w:rPr>
           <w:b/>
+          <w:lang w:val="vi-VN"/>
         </w:rPr>
         <w:t>while</w:t>
       </w:r>
       <w:r>
-        <w:t xml:space="preserve">: </w:t>
-      </w:r>
-      <w:r>
-        <w:t>Lặp qua một khối code nếu và miễn là một điều kiện đã xác định là true.</w:t>
+        <w:rPr>
+          <w:lang w:val="vi-VN"/>
+        </w:rPr>
+        <w:t>: Lặp qua một khối code nếu và miễn là một điều kiện đã xác định là true.</w:t>
       </w:r>
     </w:p>
     <w:p>
@@ -12488,21 +12630,28 @@
           <w:ilvl w:val="0"/>
           <w:numId w:val="28"/>
         </w:numPr>
-      </w:pPr>
-      <w:r>
+        <w:rPr>
+          <w:lang w:val="vi-VN"/>
+        </w:rPr>
+      </w:pPr>
+      <w:r>
+        <w:rPr>
+          <w:lang w:val="vi-VN"/>
+        </w:rPr>
         <w:t xml:space="preserve">Vòng lặp </w:t>
       </w:r>
       <w:r>
         <w:rPr>
           <w:b/>
+          <w:lang w:val="vi-VN"/>
         </w:rPr>
         <w:t>do…while</w:t>
       </w:r>
       <w:r>
-        <w:t xml:space="preserve">: </w:t>
-      </w:r>
-      <w:r>
-        <w:t>Lặp qua một khối code một lần, và sau đó lặp lại vòng lặp đó miễn là một điều kiện đã cho là true.</w:t>
+        <w:rPr>
+          <w:lang w:val="vi-VN"/>
+        </w:rPr>
+        <w:t>: Lặp qua một khối code một lần, và sau đó lặp lại vòng lặp đó miễn là một điều kiện đã cho là true.</w:t>
       </w:r>
     </w:p>
     <w:p>
@@ -12613,21 +12762,28 @@
           <w:ilvl w:val="0"/>
           <w:numId w:val="28"/>
         </w:numPr>
-      </w:pPr>
-      <w:r>
+        <w:rPr>
+          <w:lang w:val="vi-VN"/>
+        </w:rPr>
+      </w:pPr>
+      <w:r>
+        <w:rPr>
+          <w:lang w:val="vi-VN"/>
+        </w:rPr>
         <w:t xml:space="preserve">Vòng lặp </w:t>
       </w:r>
       <w:r>
         <w:rPr>
           <w:b/>
+          <w:lang w:val="vi-VN"/>
         </w:rPr>
         <w:t>foreach</w:t>
       </w:r>
       <w:r>
-        <w:t xml:space="preserve">: </w:t>
-      </w:r>
-      <w:r>
-        <w:t>Lặp qua một khối code cho mỗi phần tử trong một mảng.</w:t>
+        <w:rPr>
+          <w:lang w:val="vi-VN"/>
+        </w:rPr>
+        <w:t>: Lặp qua một khối code cho mỗi phần tử trong một mảng.</w:t>
       </w:r>
     </w:p>
     <w:p>
@@ -13918,7 +14074,6 @@
       <w:pPr>
         <w:jc w:val="center"/>
       </w:pPr>
-      <w:bookmarkStart w:id="25" w:name="_GoBack"/>
       <w:r>
         <w:rPr>
           <w:noProof/>
@@ -13960,7 +14115,6 @@
           </wp:inline>
         </w:drawing>
       </w:r>
-      <w:bookmarkEnd w:id="25"/>
     </w:p>
     <w:p>
       <w:pPr>
@@ -14540,6 +14694,34 @@
     </w:p>
     <w:p>
       <w:pPr>
+        <w:rPr>
+          <w:lang w:val="vi-VN"/>
+        </w:rPr>
+      </w:pPr>
+    </w:p>
+    <w:p>
+      <w:pPr>
+        <w:rPr>
+          <w:lang w:val="vi-VN"/>
+        </w:rPr>
+      </w:pPr>
+    </w:p>
+    <w:p>
+      <w:pPr>
+        <w:spacing w:after="160" w:line="259" w:lineRule="auto"/>
+        <w:rPr>
+          <w:lang w:val="vi-VN"/>
+        </w:rPr>
+      </w:pPr>
+      <w:r>
+        <w:rPr>
+          <w:lang w:val="vi-VN"/>
+        </w:rPr>
+        <w:br w:type="page"/>
+      </w:r>
+    </w:p>
+    <w:p>
+      <w:pPr>
         <w:pStyle w:val="Heading1"/>
         <w:rPr>
           <w:lang w:val="vi-VN"/>
@@ -14551,7 +14733,13 @@
           <w:lang w:val="vi-VN"/>
         </w:rPr>
         <w:lastRenderedPageBreak/>
-        <w:t>Chương II</w:t>
+        <w:t xml:space="preserve">Chương </w:t>
+      </w:r>
+      <w:r>
+        <w:rPr>
+          <w:lang w:val="vi-VN"/>
+        </w:rPr>
+        <w:t>2</w:t>
       </w:r>
       <w:r>
         <w:rPr>
@@ -14559,17 +14747,523 @@
         </w:rPr>
         <w:t xml:space="preserve">. </w:t>
       </w:r>
-      <w:r>
-        <w:rPr>
-          <w:lang w:val="vi-VN"/>
-        </w:rPr>
-        <w:t>CÁC KẾT QUẢ ĐẠT ĐƯỢC</w:t>
-      </w:r>
       <w:bookmarkEnd w:id="26"/>
+      <w:r>
+        <w:rPr>
+          <w:lang w:val="vi-VN"/>
+        </w:rPr>
+        <w:t>PHÂN TÍCH YÊU CẦU</w:t>
+      </w:r>
+    </w:p>
+    <w:p>
+      <w:pPr>
+        <w:rPr>
+          <w:lang w:val="vi-VN"/>
+        </w:rPr>
+      </w:pPr>
     </w:p>
     <w:p>
       <w:pPr>
         <w:pStyle w:val="Heading2"/>
+        <w:rPr>
+          <w:lang w:val="vi-VN"/>
+        </w:rPr>
+      </w:pPr>
+      <w:bookmarkStart w:id="27" w:name="_Toc497924280"/>
+      <w:r>
+        <w:rPr>
+          <w:lang w:val="vi-VN"/>
+        </w:rPr>
+        <w:t>2</w:t>
+      </w:r>
+      <w:r>
+        <w:rPr>
+          <w:lang w:val="vi-VN"/>
+        </w:rPr>
+        <w:t>.1</w:t>
+      </w:r>
+      <w:r>
+        <w:rPr>
+          <w:lang w:val="vi-VN"/>
+        </w:rPr>
+        <w:t>.</w:t>
+      </w:r>
+      <w:r>
+        <w:rPr>
+          <w:lang w:val="vi-VN"/>
+        </w:rPr>
+        <w:t xml:space="preserve"> Xác định tác nhân của hệ thống</w:t>
+      </w:r>
+      <w:bookmarkEnd w:id="27"/>
+    </w:p>
+    <w:p>
+      <w:pPr>
+        <w:pStyle w:val="Heading2"/>
+        <w:rPr>
+          <w:lang w:val="vi-VN"/>
+        </w:rPr>
+      </w:pPr>
+      <w:bookmarkStart w:id="28" w:name="_Toc497924281"/>
+      <w:r>
+        <w:rPr>
+          <w:lang w:val="vi-VN"/>
+        </w:rPr>
+        <w:t>2.</w:t>
+      </w:r>
+      <w:r>
+        <w:rPr>
+          <w:lang w:val="vi-VN"/>
+        </w:rPr>
+        <w:t>2</w:t>
+      </w:r>
+      <w:r>
+        <w:rPr>
+          <w:lang w:val="vi-VN"/>
+        </w:rPr>
+        <w:t>.</w:t>
+      </w:r>
+      <w:r>
+        <w:t xml:space="preserve"> </w:t>
+      </w:r>
+      <w:r>
+        <w:rPr>
+          <w:lang w:val="vi-VN"/>
+        </w:rPr>
+        <w:t>Biểu đồ use</w:t>
+      </w:r>
+      <w:r>
+        <w:rPr>
+          <w:lang w:val="vi-VN"/>
+        </w:rPr>
+        <w:t xml:space="preserve"> </w:t>
+      </w:r>
+      <w:r>
+        <w:rPr>
+          <w:lang w:val="vi-VN"/>
+        </w:rPr>
+        <w:t>case</w:t>
+      </w:r>
+      <w:r>
+        <w:rPr>
+          <w:lang w:val="vi-VN"/>
+        </w:rPr>
+        <w:t xml:space="preserve"> tổng quan</w:t>
+      </w:r>
+      <w:bookmarkEnd w:id="28"/>
+    </w:p>
+    <w:p>
+      <w:pPr>
+        <w:pStyle w:val="Heading2"/>
+        <w:rPr>
+          <w:lang w:val="vi-VN"/>
+        </w:rPr>
+      </w:pPr>
+      <w:bookmarkStart w:id="29" w:name="_Toc497924282"/>
+      <w:r>
+        <w:rPr>
+          <w:lang w:val="vi-VN"/>
+        </w:rPr>
+        <w:t>2.</w:t>
+      </w:r>
+      <w:r>
+        <w:rPr>
+          <w:lang w:val="vi-VN"/>
+        </w:rPr>
+        <w:t>3</w:t>
+      </w:r>
+      <w:r>
+        <w:rPr>
+          <w:lang w:val="vi-VN"/>
+        </w:rPr>
+        <w:t>.</w:t>
+      </w:r>
+      <w:r>
+        <w:rPr>
+          <w:lang w:val="vi-VN"/>
+        </w:rPr>
+        <w:t xml:space="preserve"> Đặc tả use case</w:t>
+      </w:r>
+      <w:bookmarkEnd w:id="29"/>
+    </w:p>
+    <w:p>
+      <w:pPr>
+        <w:pStyle w:val="Heading2"/>
+        <w:rPr>
+          <w:lang w:val="vi-VN"/>
+        </w:rPr>
+      </w:pPr>
+      <w:bookmarkStart w:id="30" w:name="_Toc497924283"/>
+      <w:r>
+        <w:rPr>
+          <w:lang w:val="vi-VN"/>
+        </w:rPr>
+        <w:t>2.</w:t>
+      </w:r>
+      <w:r>
+        <w:rPr>
+          <w:lang w:val="vi-VN"/>
+        </w:rPr>
+        <w:t>4</w:t>
+      </w:r>
+      <w:r>
+        <w:rPr>
+          <w:lang w:val="vi-VN"/>
+        </w:rPr>
+        <w:t>.</w:t>
+      </w:r>
+      <w:r>
+        <w:rPr>
+          <w:lang w:val="vi-VN"/>
+        </w:rPr>
+        <w:t xml:space="preserve"> Biểu đồ hoạt động</w:t>
+      </w:r>
+      <w:bookmarkEnd w:id="30"/>
+    </w:p>
+    <w:p>
+      <w:pPr>
+        <w:pStyle w:val="Heading2"/>
+        <w:rPr>
+          <w:lang w:val="vi-VN"/>
+        </w:rPr>
+      </w:pPr>
+      <w:bookmarkStart w:id="31" w:name="_Toc497924284"/>
+      <w:r>
+        <w:rPr>
+          <w:lang w:val="vi-VN"/>
+        </w:rPr>
+        <w:t>2.</w:t>
+      </w:r>
+      <w:r>
+        <w:rPr>
+          <w:lang w:val="vi-VN"/>
+        </w:rPr>
+        <w:t>5</w:t>
+      </w:r>
+      <w:r>
+        <w:rPr>
+          <w:lang w:val="vi-VN"/>
+        </w:rPr>
+        <w:t>.</w:t>
+      </w:r>
+      <w:r>
+        <w:rPr>
+          <w:lang w:val="vi-VN"/>
+        </w:rPr>
+        <w:t xml:space="preserve"> Biểu đồ trình tự</w:t>
+      </w:r>
+      <w:bookmarkEnd w:id="31"/>
+    </w:p>
+    <w:p>
+      <w:pPr>
+        <w:pStyle w:val="Heading1"/>
+        <w:rPr>
+          <w:lang w:val="vi-VN"/>
+        </w:rPr>
+      </w:pPr>
+      <w:bookmarkStart w:id="32" w:name="_Toc497924285"/>
+      <w:r>
+        <w:rPr>
+          <w:lang w:val="vi-VN"/>
+        </w:rPr>
+        <w:t xml:space="preserve">Chương 3. </w:t>
+      </w:r>
+      <w:r>
+        <w:rPr>
+          <w:lang w:val="vi-VN"/>
+        </w:rPr>
+        <w:t>T</w:t>
+      </w:r>
+      <w:bookmarkEnd w:id="32"/>
+      <w:r>
+        <w:rPr>
+          <w:lang w:val="vi-VN"/>
+        </w:rPr>
+        <w:t>HIẾT KẾ HỆ THỐNG</w:t>
+      </w:r>
+    </w:p>
+    <w:p>
+      <w:pPr>
+        <w:pStyle w:val="Heading2"/>
+        <w:rPr>
+          <w:lang w:val="vi-VN"/>
+        </w:rPr>
+      </w:pPr>
+      <w:bookmarkStart w:id="33" w:name="_Toc497924286"/>
+      <w:r>
+        <w:rPr>
+          <w:lang w:val="vi-VN"/>
+        </w:rPr>
+        <w:t>3.1</w:t>
+      </w:r>
+      <w:r>
+        <w:rPr>
+          <w:lang w:val="vi-VN"/>
+        </w:rPr>
+        <w:t>.</w:t>
+      </w:r>
+      <w:r>
+        <w:rPr>
+          <w:lang w:val="vi-VN"/>
+        </w:rPr>
+        <w:t xml:space="preserve"> Thiết kế </w:t>
+      </w:r>
+      <w:r>
+        <w:rPr>
+          <w:lang w:val="vi-VN"/>
+        </w:rPr>
+        <w:t>kiến trúc hệ thống</w:t>
+      </w:r>
+      <w:bookmarkEnd w:id="33"/>
+    </w:p>
+    <w:p>
+      <w:pPr>
+        <w:pStyle w:val="Heading2"/>
+        <w:rPr>
+          <w:lang w:val="vi-VN"/>
+        </w:rPr>
+      </w:pPr>
+      <w:bookmarkStart w:id="34" w:name="_Toc497924287"/>
+      <w:r>
+        <w:rPr>
+          <w:lang w:val="vi-VN"/>
+        </w:rPr>
+        <w:t xml:space="preserve">3.2. </w:t>
+      </w:r>
+      <w:r>
+        <w:rPr>
+          <w:lang w:val="vi-VN"/>
+        </w:rPr>
+        <w:t xml:space="preserve">Thiết kế </w:t>
+      </w:r>
+      <w:r>
+        <w:rPr>
+          <w:lang w:val="vi-VN"/>
+        </w:rPr>
+        <w:t>lớp</w:t>
+      </w:r>
+      <w:bookmarkEnd w:id="34"/>
+    </w:p>
+    <w:p>
+      <w:pPr>
+        <w:pStyle w:val="Heading2"/>
+        <w:rPr>
+          <w:lang w:val="vi-VN"/>
+        </w:rPr>
+      </w:pPr>
+      <w:bookmarkStart w:id="35" w:name="_Toc497924288"/>
+      <w:r>
+        <w:rPr>
+          <w:lang w:val="vi-VN"/>
+        </w:rPr>
+        <w:t xml:space="preserve">3.3. </w:t>
+      </w:r>
+      <w:r>
+        <w:rPr>
+          <w:lang w:val="vi-VN"/>
+        </w:rPr>
+        <w:t>Thiết kế cơ sở dữ liệu</w:t>
+      </w:r>
+      <w:bookmarkEnd w:id="35"/>
+    </w:p>
+    <w:p>
+      <w:pPr>
+        <w:pStyle w:val="Heading2"/>
+        <w:rPr>
+          <w:lang w:val="vi-VN"/>
+        </w:rPr>
+      </w:pPr>
+      <w:bookmarkStart w:id="36" w:name="_Toc497924289"/>
+      <w:r>
+        <w:rPr>
+          <w:lang w:val="vi-VN"/>
+        </w:rPr>
+        <w:t xml:space="preserve">3.4. </w:t>
+      </w:r>
+      <w:r>
+        <w:rPr>
+          <w:lang w:val="vi-VN"/>
+        </w:rPr>
+        <w:t>Thiết kế giao diện</w:t>
+      </w:r>
+      <w:bookmarkEnd w:id="36"/>
+    </w:p>
+    <w:p>
+      <w:pPr>
+        <w:pStyle w:val="Heading1"/>
+        <w:rPr>
+          <w:lang w:val="vi-VN"/>
+        </w:rPr>
+      </w:pPr>
+      <w:r>
+        <w:rPr>
+          <w:lang w:val="vi-VN"/>
+        </w:rPr>
+        <w:t>Chương 4. CÀI ĐẶT VÀ KIỂM THỬ HỆ THỐNG</w:t>
+      </w:r>
+    </w:p>
+    <w:p>
+      <w:pPr>
+        <w:pStyle w:val="Heading2"/>
+        <w:rPr>
+          <w:lang w:val="vi-VN"/>
+        </w:rPr>
+      </w:pPr>
+      <w:r>
+        <w:rPr>
+          <w:lang w:val="vi-VN"/>
+        </w:rPr>
+        <w:t>4.1. Cài đặt hệ thống</w:t>
+      </w:r>
+    </w:p>
+    <w:p>
+      <w:pPr>
+        <w:pStyle w:val="Heading2"/>
+      </w:pPr>
+      <w:r>
+        <w:rPr>
+          <w:lang w:val="vi-VN"/>
+        </w:rPr>
+        <w:t xml:space="preserve">4.2. </w:t>
+      </w:r>
+      <w:r>
+        <w:t>Kiểm thử hệ thống</w:t>
+      </w:r>
+    </w:p>
+    <w:p>
+      <w:pPr>
+        <w:pStyle w:val="Heading3"/>
+        <w:rPr>
+          <w:lang w:val="vi-VN"/>
+        </w:rPr>
+      </w:pPr>
+      <w:bookmarkStart w:id="37" w:name="_Toc497924292"/>
+      <w:r>
+        <w:rPr>
+          <w:lang w:val="vi-VN"/>
+        </w:rPr>
+        <w:t>4.2.1</w:t>
+      </w:r>
+      <w:r>
+        <w:rPr>
+          <w:lang w:val="vi-VN"/>
+        </w:rPr>
+        <w:t>.</w:t>
+      </w:r>
+      <w:r>
+        <w:rPr>
+          <w:lang w:val="vi-VN"/>
+        </w:rPr>
+        <w:t xml:space="preserve"> Kịch bản kiểm thử chức năng 1</w:t>
+      </w:r>
+      <w:bookmarkEnd w:id="37"/>
+    </w:p>
+    <w:p>
+      <w:pPr>
+        <w:pStyle w:val="Heading3"/>
+        <w:rPr>
+          <w:lang w:val="vi-VN"/>
+        </w:rPr>
+      </w:pPr>
+      <w:bookmarkStart w:id="38" w:name="_Toc497924293"/>
+      <w:r>
+        <w:rPr>
+          <w:lang w:val="vi-VN"/>
+        </w:rPr>
+        <w:t>4.</w:t>
+      </w:r>
+      <w:r>
+        <w:t>2</w:t>
+      </w:r>
+      <w:r>
+        <w:rPr>
+          <w:lang w:val="vi-VN"/>
+        </w:rPr>
+        <w:t>.2</w:t>
+      </w:r>
+      <w:r>
+        <w:rPr>
+          <w:lang w:val="vi-VN"/>
+        </w:rPr>
+        <w:t>.</w:t>
+      </w:r>
+      <w:r>
+        <w:rPr>
+          <w:lang w:val="vi-VN"/>
+        </w:rPr>
+        <w:t xml:space="preserve"> Kịch bản kiểm thử chức năng 2</w:t>
+      </w:r>
+      <w:bookmarkEnd w:id="38"/>
+    </w:p>
+    <w:p>
+      <w:pPr>
+        <w:rPr>
+          <w:szCs w:val="26"/>
+          <w:lang w:val="vi-VN"/>
+        </w:rPr>
+      </w:pPr>
+    </w:p>
+    <w:p>
+      <w:pPr>
+        <w:rPr>
+          <w:szCs w:val="26"/>
+          <w:lang w:val="vi-VN"/>
+        </w:rPr>
+      </w:pPr>
+    </w:p>
+    <w:p>
+      <w:pPr>
+        <w:rPr>
+          <w:szCs w:val="26"/>
+          <w:lang w:val="vi-VN"/>
+        </w:rPr>
+      </w:pPr>
+    </w:p>
+    <w:p>
+      <w:pPr>
+        <w:rPr>
+          <w:lang w:val="vi-VN"/>
+        </w:rPr>
+      </w:pPr>
+    </w:p>
+    <w:p>
+      <w:pPr>
+        <w:pStyle w:val="Heading1"/>
+        <w:rPr>
+          <w:lang w:val="vi-VN"/>
+        </w:rPr>
+      </w:pPr>
+      <w:bookmarkStart w:id="39" w:name="_Toc497924294"/>
+      <w:r>
+        <w:rPr>
+          <w:lang w:val="vi-VN"/>
+        </w:rPr>
+        <w:lastRenderedPageBreak/>
+        <w:t xml:space="preserve">Chương </w:t>
+      </w:r>
+      <w:r>
+        <w:rPr>
+          <w:lang w:val="vi-VN"/>
+        </w:rPr>
+        <w:t>5</w:t>
+      </w:r>
+      <w:r>
+        <w:rPr>
+          <w:lang w:val="vi-VN"/>
+        </w:rPr>
+        <w:t xml:space="preserve">. </w:t>
+      </w:r>
+      <w:r>
+        <w:rPr>
+          <w:lang w:val="vi-VN"/>
+        </w:rPr>
+        <w:t>KẾT LUẬN</w:t>
+      </w:r>
+      <w:bookmarkEnd w:id="39"/>
+    </w:p>
+    <w:p>
+      <w:pPr>
+        <w:pStyle w:val="Heading2"/>
+        <w:jc w:val="both"/>
         <w:rPr>
           <w:rFonts w:ascii="Times New Roman" w:hAnsi="Times New Roman" w:cs="Times New Roman"/>
           <w:color w:val="auto"/>
@@ -14577,7 +15271,7 @@
           <w:lang w:val="vi-VN"/>
         </w:rPr>
       </w:pPr>
-      <w:bookmarkStart w:id="27" w:name="_Toc497924279"/>
+      <w:bookmarkStart w:id="40" w:name="_Toc497924295"/>
       <w:r>
         <w:rPr>
           <w:rFonts w:ascii="Times New Roman" w:hAnsi="Times New Roman" w:cs="Times New Roman"/>
@@ -14585,299 +15279,77 @@
           <w:szCs w:val="26"/>
           <w:lang w:val="vi-VN"/>
         </w:rPr>
-        <w:t>2.1 Phân tích yêu cầu</w:t>
-      </w:r>
-      <w:bookmarkEnd w:id="27"/>
-    </w:p>
-    <w:p>
-      <w:pPr>
-        <w:pStyle w:val="Heading3"/>
-        <w:rPr>
-          <w:lang w:val="vi-VN"/>
-        </w:rPr>
-      </w:pPr>
-      <w:bookmarkStart w:id="28" w:name="_Toc497924280"/>
-      <w:r>
-        <w:rPr>
-          <w:lang w:val="vi-VN"/>
-        </w:rPr>
-        <w:t>2.1.1</w:t>
-      </w:r>
-      <w:r>
-        <w:rPr>
-          <w:lang w:val="vi-VN"/>
-        </w:rPr>
-        <w:t xml:space="preserve"> Xác định tác nhân của hệ thống</w:t>
-      </w:r>
-      <w:bookmarkEnd w:id="28"/>
-    </w:p>
-    <w:p>
-      <w:pPr>
-        <w:pStyle w:val="Heading3"/>
-        <w:rPr>
-          <w:lang w:val="vi-VN"/>
-        </w:rPr>
-      </w:pPr>
-      <w:bookmarkStart w:id="29" w:name="_Toc497924281"/>
-      <w:r>
-        <w:rPr>
-          <w:lang w:val="vi-VN"/>
-        </w:rPr>
-        <w:t>2.1.2</w:t>
-      </w:r>
-      <w:r>
-        <w:rPr>
-          <w:lang w:val="vi-VN"/>
-        </w:rPr>
-        <w:t xml:space="preserve"> Biểu đồ use</w:t>
-      </w:r>
-      <w:r>
-        <w:rPr>
-          <w:lang w:val="vi-VN"/>
-        </w:rPr>
-        <w:t xml:space="preserve"> </w:t>
-      </w:r>
-      <w:r>
-        <w:rPr>
-          <w:lang w:val="vi-VN"/>
-        </w:rPr>
-        <w:t>case</w:t>
-      </w:r>
-      <w:r>
-        <w:rPr>
-          <w:lang w:val="vi-VN"/>
-        </w:rPr>
-        <w:t xml:space="preserve"> tổng quan</w:t>
-      </w:r>
-      <w:bookmarkEnd w:id="29"/>
-    </w:p>
-    <w:p>
-      <w:pPr>
-        <w:pStyle w:val="Heading3"/>
-      </w:pPr>
-      <w:bookmarkStart w:id="30" w:name="_Toc497924282"/>
-      <w:r>
-        <w:rPr>
-          <w:lang w:val="vi-VN"/>
-        </w:rPr>
-        <w:t>2.</w:t>
-      </w:r>
-      <w:r>
-        <w:t>1.3</w:t>
-      </w:r>
-      <w:r>
-        <w:t xml:space="preserve"> Đặc tả use case</w:t>
-      </w:r>
-      <w:bookmarkEnd w:id="30"/>
-    </w:p>
-    <w:p>
-      <w:pPr>
-        <w:pStyle w:val="Heading3"/>
-      </w:pPr>
-      <w:bookmarkStart w:id="31" w:name="_Toc497924283"/>
-      <w:r>
-        <w:t>2.1.4 Biểu đồ hoạt động</w:t>
-      </w:r>
-      <w:bookmarkEnd w:id="31"/>
-    </w:p>
-    <w:p>
-      <w:pPr>
-        <w:pStyle w:val="Heading3"/>
-      </w:pPr>
-      <w:bookmarkStart w:id="32" w:name="_Toc497924284"/>
-      <w:r>
-        <w:t>2.1.5 Biểu đồ trình tự</w:t>
-      </w:r>
-      <w:bookmarkEnd w:id="32"/>
-    </w:p>
-    <w:p>
-      <w:pPr>
-        <w:pStyle w:val="Heading2"/>
+        <w:t>3.1</w:t>
+      </w:r>
+      <w:r>
         <w:rPr>
           <w:rFonts w:ascii="Times New Roman" w:hAnsi="Times New Roman" w:cs="Times New Roman"/>
           <w:color w:val="auto"/>
           <w:szCs w:val="26"/>
-        </w:rPr>
-      </w:pPr>
-      <w:bookmarkStart w:id="33" w:name="_Toc497924285"/>
+          <w:lang w:val="vi-VN"/>
+        </w:rPr>
+        <w:t>.</w:t>
+      </w:r>
       <w:r>
         <w:rPr>
           <w:rFonts w:ascii="Times New Roman" w:hAnsi="Times New Roman" w:cs="Times New Roman"/>
           <w:color w:val="auto"/>
           <w:szCs w:val="26"/>
-        </w:rPr>
-        <w:t>2.2 Thiết kế</w:t>
-      </w:r>
-      <w:r>
+          <w:lang w:val="vi-VN"/>
+        </w:rPr>
+        <w:t xml:space="preserve"> Kết luận</w:t>
+      </w:r>
+      <w:bookmarkEnd w:id="40"/>
+    </w:p>
+    <w:p>
+      <w:pPr>
+        <w:pStyle w:val="Heading2"/>
+        <w:jc w:val="both"/>
         <w:rPr>
           <w:rFonts w:ascii="Times New Roman" w:hAnsi="Times New Roman" w:cs="Times New Roman"/>
           <w:color w:val="auto"/>
           <w:szCs w:val="26"/>
-        </w:rPr>
-        <w:t xml:space="preserve"> </w:t>
-      </w:r>
+          <w:lang w:val="vi-VN"/>
+        </w:rPr>
+      </w:pPr>
+      <w:bookmarkStart w:id="41" w:name="_Toc497924296"/>
       <w:r>
         <w:rPr>
           <w:rFonts w:ascii="Times New Roman" w:hAnsi="Times New Roman" w:cs="Times New Roman"/>
           <w:color w:val="auto"/>
           <w:szCs w:val="26"/>
-        </w:rPr>
-        <w:t>hệ thống</w:t>
-      </w:r>
-      <w:bookmarkEnd w:id="33"/>
-    </w:p>
-    <w:p>
-      <w:pPr>
-        <w:pStyle w:val="Heading3"/>
-      </w:pPr>
-      <w:bookmarkStart w:id="34" w:name="_Toc497924286"/>
-      <w:r>
-        <w:t xml:space="preserve">2.2.1 Thiết kế </w:t>
-      </w:r>
-      <w:r>
-        <w:t>kiến trúc hệ thống</w:t>
-      </w:r>
-      <w:bookmarkEnd w:id="34"/>
-    </w:p>
-    <w:p>
-      <w:pPr>
-        <w:pStyle w:val="Heading3"/>
-      </w:pPr>
-      <w:bookmarkStart w:id="35" w:name="_Toc497924287"/>
-      <w:r>
-        <w:t>2.2.2</w:t>
-      </w:r>
-      <w:r>
-        <w:t xml:space="preserve"> Thiết kế </w:t>
-      </w:r>
-      <w:r>
-        <w:t>lớp</w:t>
-      </w:r>
-      <w:bookmarkEnd w:id="35"/>
-    </w:p>
-    <w:p>
-      <w:pPr>
-        <w:pStyle w:val="Heading3"/>
-      </w:pPr>
-      <w:bookmarkStart w:id="36" w:name="_Toc497924288"/>
-      <w:r>
-        <w:t>2.2.3 Thiết kế cơ sở dữ liệu</w:t>
-      </w:r>
-      <w:bookmarkEnd w:id="36"/>
-    </w:p>
-    <w:p>
-      <w:pPr>
-        <w:pStyle w:val="Heading3"/>
-      </w:pPr>
-      <w:bookmarkStart w:id="37" w:name="_Toc497924289"/>
-      <w:r>
-        <w:t>2.2.4 Thiết kế giao diện</w:t>
-      </w:r>
-      <w:bookmarkEnd w:id="37"/>
-    </w:p>
-    <w:p>
-      <w:pPr>
-        <w:pStyle w:val="Heading2"/>
-      </w:pPr>
-      <w:bookmarkStart w:id="38" w:name="_Toc497924290"/>
-      <w:r>
-        <w:t>2.3 Cài đặt hệ thống</w:t>
-      </w:r>
-      <w:bookmarkEnd w:id="38"/>
-    </w:p>
-    <w:p>
-      <w:pPr>
-        <w:pStyle w:val="Heading2"/>
-      </w:pPr>
-      <w:bookmarkStart w:id="39" w:name="_Toc497924291"/>
-      <w:r>
-        <w:t>2.4 Kiểm thử hệ thống</w:t>
-      </w:r>
-      <w:bookmarkEnd w:id="39"/>
-    </w:p>
-    <w:p>
-      <w:pPr>
-        <w:pStyle w:val="Heading3"/>
-      </w:pPr>
-      <w:bookmarkStart w:id="40" w:name="_Toc497924292"/>
-      <w:r>
-        <w:t>2.4.1 Kịch bản kiểm thử chức năng 1</w:t>
-      </w:r>
-      <w:bookmarkEnd w:id="40"/>
-    </w:p>
-    <w:p>
-      <w:pPr>
-        <w:pStyle w:val="Heading3"/>
-      </w:pPr>
-      <w:bookmarkStart w:id="41" w:name="_Toc497924293"/>
-      <w:r>
-        <w:t>2.4.2 Kịch bản kiểm thử chức năng 2</w:t>
-      </w:r>
-      <w:bookmarkEnd w:id="41"/>
-    </w:p>
-    <w:p>
-      <w:pPr>
-        <w:rPr>
-          <w:szCs w:val="26"/>
-        </w:rPr>
-      </w:pPr>
-    </w:p>
-    <w:p>
-      <w:pPr>
-        <w:rPr>
-          <w:szCs w:val="26"/>
-        </w:rPr>
-      </w:pPr>
-    </w:p>
-    <w:p>
-      <w:pPr>
-        <w:rPr>
-          <w:szCs w:val="26"/>
-        </w:rPr>
-      </w:pPr>
-    </w:p>
-    <w:p/>
-    <w:p>
-      <w:pPr>
-        <w:pStyle w:val="Heading1"/>
-      </w:pPr>
-      <w:bookmarkStart w:id="42" w:name="_Toc497924294"/>
-      <w:r>
-        <w:t xml:space="preserve">Chương III. </w:t>
-      </w:r>
-      <w:r>
-        <w:t>KẾT LUẬN</w:t>
-      </w:r>
-      <w:bookmarkEnd w:id="42"/>
-    </w:p>
-    <w:p>
-      <w:pPr>
-        <w:pStyle w:val="Heading2"/>
-        <w:jc w:val="both"/>
+          <w:lang w:val="vi-VN"/>
+        </w:rPr>
+        <w:t>3.2</w:t>
+      </w:r>
+      <w:r>
         <w:rPr>
           <w:rFonts w:ascii="Times New Roman" w:hAnsi="Times New Roman" w:cs="Times New Roman"/>
           <w:color w:val="auto"/>
           <w:szCs w:val="26"/>
-        </w:rPr>
-      </w:pPr>
-      <w:bookmarkStart w:id="43" w:name="_Toc497924295"/>
+          <w:lang w:val="vi-VN"/>
+        </w:rPr>
+        <w:t>.</w:t>
+      </w:r>
       <w:r>
         <w:rPr>
           <w:rFonts w:ascii="Times New Roman" w:hAnsi="Times New Roman" w:cs="Times New Roman"/>
           <w:color w:val="auto"/>
           <w:szCs w:val="26"/>
-        </w:rPr>
-        <w:t>3.1</w:t>
+          <w:lang w:val="vi-VN"/>
+        </w:rPr>
+        <w:t xml:space="preserve"> </w:t>
       </w:r>
       <w:r>
         <w:rPr>
           <w:rFonts w:ascii="Times New Roman" w:hAnsi="Times New Roman" w:cs="Times New Roman"/>
           <w:color w:val="auto"/>
           <w:szCs w:val="26"/>
-        </w:rPr>
-        <w:t xml:space="preserve"> Kết luận</w:t>
-      </w:r>
-      <w:bookmarkEnd w:id="43"/>
+          <w:lang w:val="vi-VN"/>
+        </w:rPr>
+        <w:t>Đánh giá ưu, nhược điểm</w:t>
+      </w:r>
+      <w:bookmarkEnd w:id="41"/>
     </w:p>
     <w:p>
       <w:pPr>
@@ -14887,135 +15359,347 @@
           <w:rFonts w:ascii="Times New Roman" w:hAnsi="Times New Roman" w:cs="Times New Roman"/>
           <w:color w:val="auto"/>
           <w:szCs w:val="26"/>
-        </w:rPr>
-      </w:pPr>
-      <w:bookmarkStart w:id="44" w:name="_Toc497924296"/>
+          <w:lang w:val="vi-VN"/>
+        </w:rPr>
+      </w:pPr>
+      <w:bookmarkStart w:id="42" w:name="_Toc497924297"/>
       <w:r>
         <w:rPr>
           <w:rFonts w:ascii="Times New Roman" w:hAnsi="Times New Roman" w:cs="Times New Roman"/>
           <w:color w:val="auto"/>
           <w:szCs w:val="26"/>
-        </w:rPr>
-        <w:t xml:space="preserve">3.2 </w:t>
+          <w:lang w:val="vi-VN"/>
+        </w:rPr>
+        <w:t>3.3</w:t>
       </w:r>
       <w:r>
         <w:rPr>
           <w:rFonts w:ascii="Times New Roman" w:hAnsi="Times New Roman" w:cs="Times New Roman"/>
           <w:color w:val="auto"/>
           <w:szCs w:val="26"/>
-        </w:rPr>
-        <w:t>Đánh giá ưu, nhược điểm</w:t>
-      </w:r>
-      <w:bookmarkEnd w:id="44"/>
-    </w:p>
-    <w:p>
-      <w:pPr>
-        <w:pStyle w:val="Heading2"/>
-        <w:jc w:val="both"/>
+          <w:lang w:val="vi-VN"/>
+        </w:rPr>
+        <w:t>.</w:t>
+      </w:r>
+      <w:r>
         <w:rPr>
           <w:rFonts w:ascii="Times New Roman" w:hAnsi="Times New Roman" w:cs="Times New Roman"/>
           <w:color w:val="auto"/>
           <w:szCs w:val="26"/>
-        </w:rPr>
-      </w:pPr>
-      <w:bookmarkStart w:id="45" w:name="_Toc497924297"/>
+          <w:lang w:val="vi-VN"/>
+        </w:rPr>
+        <w:t xml:space="preserve"> </w:t>
+      </w:r>
       <w:r>
         <w:rPr>
           <w:rFonts w:ascii="Times New Roman" w:hAnsi="Times New Roman" w:cs="Times New Roman"/>
           <w:color w:val="auto"/>
           <w:szCs w:val="26"/>
-        </w:rPr>
-        <w:t xml:space="preserve">3.3 </w:t>
-      </w:r>
-      <w:r>
+          <w:lang w:val="vi-VN"/>
+        </w:rPr>
+        <w:t>Các kiến thức, kinh nghiệm tích lũy được</w:t>
+      </w:r>
+      <w:bookmarkEnd w:id="42"/>
+    </w:p>
+    <w:p>
+      <w:pPr>
+        <w:pStyle w:val="Heading2"/>
+        <w:jc w:val="both"/>
         <w:rPr>
           <w:rFonts w:ascii="Times New Roman" w:hAnsi="Times New Roman" w:cs="Times New Roman"/>
           <w:color w:val="auto"/>
           <w:szCs w:val="26"/>
-        </w:rPr>
-        <w:t>Các kiến thức, kinh nghiệm tích lũy được</w:t>
-      </w:r>
-      <w:bookmarkEnd w:id="45"/>
-    </w:p>
-    <w:p>
-      <w:pPr>
-        <w:pStyle w:val="Heading2"/>
-        <w:jc w:val="both"/>
+          <w:lang w:val="vi-VN"/>
+        </w:rPr>
+      </w:pPr>
+      <w:bookmarkStart w:id="43" w:name="_Toc497924298"/>
+      <w:r>
         <w:rPr>
           <w:rFonts w:ascii="Times New Roman" w:hAnsi="Times New Roman" w:cs="Times New Roman"/>
           <w:color w:val="auto"/>
           <w:szCs w:val="26"/>
-        </w:rPr>
-      </w:pPr>
-      <w:bookmarkStart w:id="46" w:name="_Toc497924298"/>
+          <w:lang w:val="vi-VN"/>
+        </w:rPr>
+        <w:t>3.4</w:t>
+      </w:r>
       <w:r>
         <w:rPr>
           <w:rFonts w:ascii="Times New Roman" w:hAnsi="Times New Roman" w:cs="Times New Roman"/>
           <w:color w:val="auto"/>
           <w:szCs w:val="26"/>
         </w:rPr>
-        <w:t>3.4 Hướng phát triển</w:t>
-      </w:r>
-      <w:bookmarkEnd w:id="46"/>
-    </w:p>
-    <w:p/>
-    <w:p/>
-    <w:p/>
-    <w:p/>
-    <w:p/>
-    <w:p/>
-    <w:p/>
-    <w:p/>
-    <w:p/>
-    <w:p/>
-    <w:p/>
-    <w:p/>
-    <w:p/>
-    <w:p/>
-    <w:p/>
-    <w:p/>
-    <w:p/>
-    <w:p/>
-    <w:p/>
-    <w:p/>
-    <w:p/>
-    <w:p/>
-    <w:p/>
-    <w:p/>
-    <w:p/>
-    <w:p/>
-    <w:p/>
-    <w:p/>
-    <w:p/>
-    <w:p/>
-    <w:p/>
-    <w:p/>
-    <w:p>
-      <w:pPr>
-        <w:pStyle w:val="Heading1"/>
+        <w:t>.</w:t>
+      </w:r>
+      <w:r>
         <w:rPr>
           <w:rFonts w:ascii="Times New Roman" w:hAnsi="Times New Roman" w:cs="Times New Roman"/>
           <w:color w:val="auto"/>
-        </w:rPr>
-      </w:pPr>
-      <w:bookmarkStart w:id="47" w:name="_Toc497924299"/>
-      <w:r>
+          <w:szCs w:val="26"/>
+          <w:lang w:val="vi-VN"/>
+        </w:rPr>
+        <w:t xml:space="preserve"> Hướng phát triển</w:t>
+      </w:r>
+      <w:bookmarkEnd w:id="43"/>
+    </w:p>
+    <w:p>
+      <w:pPr>
+        <w:rPr>
+          <w:lang w:val="vi-VN"/>
+        </w:rPr>
+      </w:pPr>
+    </w:p>
+    <w:p>
+      <w:pPr>
+        <w:rPr>
+          <w:lang w:val="vi-VN"/>
+        </w:rPr>
+      </w:pPr>
+    </w:p>
+    <w:p>
+      <w:pPr>
+        <w:rPr>
+          <w:lang w:val="vi-VN"/>
+        </w:rPr>
+      </w:pPr>
+    </w:p>
+    <w:p>
+      <w:pPr>
+        <w:rPr>
+          <w:lang w:val="vi-VN"/>
+        </w:rPr>
+      </w:pPr>
+    </w:p>
+    <w:p>
+      <w:pPr>
+        <w:rPr>
+          <w:lang w:val="vi-VN"/>
+        </w:rPr>
+      </w:pPr>
+    </w:p>
+    <w:p>
+      <w:pPr>
+        <w:rPr>
+          <w:lang w:val="vi-VN"/>
+        </w:rPr>
+      </w:pPr>
+    </w:p>
+    <w:p>
+      <w:pPr>
+        <w:rPr>
+          <w:lang w:val="vi-VN"/>
+        </w:rPr>
+      </w:pPr>
+    </w:p>
+    <w:p>
+      <w:pPr>
+        <w:rPr>
+          <w:lang w:val="vi-VN"/>
+        </w:rPr>
+      </w:pPr>
+    </w:p>
+    <w:p>
+      <w:pPr>
+        <w:rPr>
+          <w:lang w:val="vi-VN"/>
+        </w:rPr>
+      </w:pPr>
+    </w:p>
+    <w:p>
+      <w:pPr>
+        <w:rPr>
+          <w:lang w:val="vi-VN"/>
+        </w:rPr>
+      </w:pPr>
+    </w:p>
+    <w:p>
+      <w:pPr>
+        <w:rPr>
+          <w:lang w:val="vi-VN"/>
+        </w:rPr>
+      </w:pPr>
+    </w:p>
+    <w:p>
+      <w:pPr>
+        <w:rPr>
+          <w:lang w:val="vi-VN"/>
+        </w:rPr>
+      </w:pPr>
+    </w:p>
+    <w:p>
+      <w:pPr>
+        <w:rPr>
+          <w:lang w:val="vi-VN"/>
+        </w:rPr>
+      </w:pPr>
+    </w:p>
+    <w:p>
+      <w:pPr>
+        <w:rPr>
+          <w:lang w:val="vi-VN"/>
+        </w:rPr>
+      </w:pPr>
+    </w:p>
+    <w:p>
+      <w:pPr>
+        <w:rPr>
+          <w:lang w:val="vi-VN"/>
+        </w:rPr>
+      </w:pPr>
+    </w:p>
+    <w:p>
+      <w:pPr>
+        <w:rPr>
+          <w:lang w:val="vi-VN"/>
+        </w:rPr>
+      </w:pPr>
+    </w:p>
+    <w:p>
+      <w:pPr>
+        <w:rPr>
+          <w:lang w:val="vi-VN"/>
+        </w:rPr>
+      </w:pPr>
+    </w:p>
+    <w:p>
+      <w:pPr>
+        <w:rPr>
+          <w:lang w:val="vi-VN"/>
+        </w:rPr>
+      </w:pPr>
+    </w:p>
+    <w:p>
+      <w:pPr>
+        <w:rPr>
+          <w:lang w:val="vi-VN"/>
+        </w:rPr>
+      </w:pPr>
+    </w:p>
+    <w:p>
+      <w:pPr>
+        <w:rPr>
+          <w:lang w:val="vi-VN"/>
+        </w:rPr>
+      </w:pPr>
+    </w:p>
+    <w:p>
+      <w:pPr>
+        <w:rPr>
+          <w:lang w:val="vi-VN"/>
+        </w:rPr>
+      </w:pPr>
+    </w:p>
+    <w:p>
+      <w:pPr>
+        <w:rPr>
+          <w:lang w:val="vi-VN"/>
+        </w:rPr>
+      </w:pPr>
+    </w:p>
+    <w:p>
+      <w:pPr>
+        <w:rPr>
+          <w:lang w:val="vi-VN"/>
+        </w:rPr>
+      </w:pPr>
+    </w:p>
+    <w:p>
+      <w:pPr>
+        <w:rPr>
+          <w:lang w:val="vi-VN"/>
+        </w:rPr>
+      </w:pPr>
+    </w:p>
+    <w:p>
+      <w:pPr>
+        <w:rPr>
+          <w:lang w:val="vi-VN"/>
+        </w:rPr>
+      </w:pPr>
+    </w:p>
+    <w:p>
+      <w:pPr>
+        <w:rPr>
+          <w:lang w:val="vi-VN"/>
+        </w:rPr>
+      </w:pPr>
+    </w:p>
+    <w:p>
+      <w:pPr>
+        <w:rPr>
+          <w:lang w:val="vi-VN"/>
+        </w:rPr>
+      </w:pPr>
+    </w:p>
+    <w:p>
+      <w:pPr>
+        <w:rPr>
+          <w:lang w:val="vi-VN"/>
+        </w:rPr>
+      </w:pPr>
+    </w:p>
+    <w:p>
+      <w:pPr>
+        <w:rPr>
+          <w:lang w:val="vi-VN"/>
+        </w:rPr>
+      </w:pPr>
+    </w:p>
+    <w:p>
+      <w:pPr>
+        <w:rPr>
+          <w:lang w:val="vi-VN"/>
+        </w:rPr>
+      </w:pPr>
+    </w:p>
+    <w:p>
+      <w:pPr>
+        <w:rPr>
+          <w:lang w:val="vi-VN"/>
+        </w:rPr>
+      </w:pPr>
+    </w:p>
+    <w:p>
+      <w:pPr>
+        <w:rPr>
+          <w:lang w:val="vi-VN"/>
+        </w:rPr>
+      </w:pPr>
+    </w:p>
+    <w:p>
+      <w:pPr>
+        <w:pStyle w:val="Heading1"/>
         <w:rPr>
           <w:rFonts w:ascii="Times New Roman" w:hAnsi="Times New Roman" w:cs="Times New Roman"/>
           <w:color w:val="auto"/>
-        </w:rPr>
+          <w:lang w:val="vi-VN"/>
+        </w:rPr>
+      </w:pPr>
+      <w:bookmarkStart w:id="44" w:name="_Toc497924299"/>
+      <w:r>
+        <w:rPr>
+          <w:rFonts w:ascii="Times New Roman" w:hAnsi="Times New Roman" w:cs="Times New Roman"/>
+          <w:color w:val="auto"/>
+          <w:lang w:val="vi-VN"/>
+        </w:rPr>
+        <w:lastRenderedPageBreak/>
         <w:t>TÀI LIỆU THAM KHẢO</w:t>
       </w:r>
-      <w:bookmarkEnd w:id="47"/>
+      <w:bookmarkEnd w:id="44"/>
     </w:p>
     <w:p>
       <w:pPr>
         <w:jc w:val="both"/>
+        <w:rPr>
+          <w:lang w:val="vi-VN"/>
+        </w:rPr>
       </w:pPr>
     </w:p>
     <w:p>
       <w:pPr>
         <w:jc w:val="both"/>
+        <w:rPr>
+          <w:lang w:val="vi-VN"/>
+        </w:rPr>
       </w:pPr>
     </w:p>
     <w:sectPr>
@@ -15125,7 +15809,7 @@
         <w:rFonts w:asciiTheme="majorHAnsi" w:eastAsiaTheme="majorEastAsia" w:hAnsiTheme="majorHAnsi" w:cstheme="majorBidi"/>
         <w:noProof/>
       </w:rPr>
-      <w:t>26</w:t>
+      <w:t>4</w:t>
     </w:r>
     <w:r>
       <w:rPr>
@@ -20522,7 +21206,7 @@
 </file>
 
 <file path=customXml/itemProps1.xml><?xml version="1.0" encoding="utf-8"?>
-<ds:datastoreItem xmlns:ds="http://schemas.openxmlformats.org/officeDocument/2006/customXml" ds:itemID="{AE0B74A0-6C2E-4896-9D87-4DAAD3E469E1}">
+<ds:datastoreItem xmlns:ds="http://schemas.openxmlformats.org/officeDocument/2006/customXml" ds:itemID="{76BCD96D-709B-46F6-8104-7CFC71C472E7}">
   <ds:schemaRefs>
     <ds:schemaRef ds:uri="http://schemas.openxmlformats.org/officeDocument/2006/bibliography"/>
   </ds:schemaRefs>

</xml_diff>